<commit_message>
checkin - 4th august
checkin - 4th august
</commit_message>
<xml_diff>
--- a/FreeCodeCamp/Pytorch-Notes/2.Pytorch-WorkFlow-Fundamentals.docx
+++ b/FreeCodeCamp/Pytorch-Notes/2.Pytorch-WorkFlow-Fundamentals.docx
@@ -5869,6 +5869,15 @@
     <w:p>
       <w:pPr>
         <w:pStyle w:val="HTMLPreformatted"/>
+        <w:rPr>
+          <w:rStyle w:val="p"/>
+          <w:rFonts w:ascii="var(--md-code-font-family)" w:hAnsi="var(--md-code-font-family)"/>
+        </w:rPr>
+      </w:pPr>
+    </w:p>
+    <w:p>
+      <w:pPr>
+        <w:pStyle w:val="HTMLPreformatted"/>
         <w:ind w:left="720"/>
         <w:rPr>
           <w:rStyle w:val="p"/>
@@ -6362,6 +6371,32 @@
         </w:rPr>
         <w:t>)</w:t>
       </w:r>
+      <w:r>
+        <w:rPr>
+          <w:rFonts w:ascii="Times New Roman" w:hAnsi="Times New Roman" w:cs="Times New Roman"/>
+          <w:sz w:val="28"/>
+          <w:szCs w:val="28"/>
+        </w:rPr>
+        <w:t xml:space="preserve">. We are just creating a sub class of neural networks </w:t>
+      </w:r>
+      <w:proofErr w:type="gramStart"/>
+      <w:r>
+        <w:rPr>
+          <w:rFonts w:ascii="Times New Roman" w:hAnsi="Times New Roman" w:cs="Times New Roman"/>
+          <w:sz w:val="28"/>
+          <w:szCs w:val="28"/>
+        </w:rPr>
+        <w:t>( our</w:t>
+      </w:r>
+      <w:proofErr w:type="gramEnd"/>
+      <w:r>
+        <w:rPr>
+          <w:rFonts w:ascii="Times New Roman" w:hAnsi="Times New Roman" w:cs="Times New Roman"/>
+          <w:sz w:val="28"/>
+          <w:szCs w:val="28"/>
+        </w:rPr>
+        <w:t xml:space="preserve"> own neural network with weight and bias defined)</w:t>
+      </w:r>
     </w:p>
     <w:p>
       <w:pPr>
@@ -6377,9 +6412,93 @@
           <w:rFonts w:ascii="Times New Roman" w:hAnsi="Times New Roman" w:cs="Times New Roman"/>
           <w:sz w:val="28"/>
           <w:szCs w:val="28"/>
-          <w:highlight w:val="yellow"/>
-        </w:rPr>
-        <w:t>5:01:08</w:t>
+        </w:rPr>
+        <w:t xml:space="preserve">forward method </w:t>
+      </w:r>
+      <w:r>
+        <w:rPr>
+          <w:rFonts w:ascii="Times New Roman" w:hAnsi="Times New Roman" w:cs="Times New Roman"/>
+          <w:sz w:val="28"/>
+          <w:szCs w:val="28"/>
+        </w:rPr>
+        <w:sym w:font="Wingdings" w:char="F0E0"/>
+      </w:r>
+      <w:r>
+        <w:rPr>
+          <w:rFonts w:ascii="Times New Roman" w:hAnsi="Times New Roman" w:cs="Times New Roman"/>
+          <w:sz w:val="28"/>
+          <w:szCs w:val="28"/>
+        </w:rPr>
+        <w:t xml:space="preserve"> is needed for any subclass for neural network</w:t>
+      </w:r>
+      <w:r>
+        <w:rPr>
+          <w:rFonts w:ascii="Times New Roman" w:hAnsi="Times New Roman" w:cs="Times New Roman"/>
+          <w:sz w:val="28"/>
+          <w:szCs w:val="28"/>
+        </w:rPr>
+        <w:t>.</w:t>
+      </w:r>
+      <w:r>
+        <w:rPr>
+          <w:rFonts w:ascii="Times New Roman" w:hAnsi="Times New Roman" w:cs="Times New Roman"/>
+          <w:sz w:val="28"/>
+          <w:szCs w:val="28"/>
+        </w:rPr>
+        <w:t xml:space="preserve"> This function is the operation which this model will do.</w:t>
+      </w:r>
+    </w:p>
+    <w:p>
+      <w:pPr>
+        <w:spacing w:line="240" w:lineRule="auto"/>
+        <w:rPr>
+          <w:rFonts w:ascii="Times New Roman" w:hAnsi="Times New Roman" w:cs="Times New Roman"/>
+          <w:sz w:val="28"/>
+          <w:szCs w:val="28"/>
+        </w:rPr>
+      </w:pPr>
+      <w:r>
+        <w:rPr>
+          <w:rFonts w:ascii="Times New Roman" w:hAnsi="Times New Roman" w:cs="Times New Roman"/>
+          <w:sz w:val="28"/>
+          <w:szCs w:val="28"/>
+        </w:rPr>
+        <w:t xml:space="preserve"> Doc Link </w:t>
+      </w:r>
+      <w:r>
+        <w:rPr>
+          <w:rFonts w:ascii="Times New Roman" w:hAnsi="Times New Roman" w:cs="Times New Roman"/>
+          <w:sz w:val="28"/>
+          <w:szCs w:val="28"/>
+        </w:rPr>
+        <w:sym w:font="Wingdings" w:char="F0E0"/>
+      </w:r>
+      <w:r>
+        <w:rPr>
+          <w:rFonts w:ascii="Times New Roman" w:hAnsi="Times New Roman" w:cs="Times New Roman"/>
+          <w:sz w:val="28"/>
+          <w:szCs w:val="28"/>
+        </w:rPr>
+        <w:t xml:space="preserve"> </w:t>
+      </w:r>
+      <w:hyperlink r:id="rId9" w:history="1">
+        <w:r>
+          <w:rPr>
+            <w:rStyle w:val="Hyperlink"/>
+            <w:rFonts w:ascii="Times New Roman" w:hAnsi="Times New Roman" w:cs="Times New Roman"/>
+            <w:sz w:val="28"/>
+            <w:szCs w:val="28"/>
+          </w:rPr>
+          <w:t>https://pytorch.org/docs/stable/generated/torch.nn.Module.html</w:t>
+        </w:r>
+      </w:hyperlink>
+      <w:r>
+        <w:rPr>
+          <w:rFonts w:ascii="Times New Roman" w:hAnsi="Times New Roman" w:cs="Times New Roman"/>
+          <w:sz w:val="28"/>
+          <w:szCs w:val="28"/>
+        </w:rPr>
+        <w:t xml:space="preserve"> </w:t>
       </w:r>
     </w:p>
     <w:p>
@@ -8054,6 +8173,3390 @@
         </w:rPr>
         <w:t>)</w:t>
       </w:r>
+    </w:p>
+    <w:p>
+      <w:pPr>
+        <w:spacing w:line="240" w:lineRule="auto"/>
+        <w:rPr>
+          <w:rFonts w:ascii="Times New Roman" w:hAnsi="Times New Roman" w:cs="Times New Roman"/>
+          <w:b/>
+          <w:bCs/>
+          <w:sz w:val="28"/>
+          <w:szCs w:val="28"/>
+          <w:u w:val="single"/>
+        </w:rPr>
+      </w:pPr>
+      <w:r>
+        <w:rPr>
+          <w:rFonts w:ascii="Times New Roman" w:hAnsi="Times New Roman" w:cs="Times New Roman"/>
+          <w:b/>
+          <w:bCs/>
+          <w:sz w:val="28"/>
+          <w:szCs w:val="28"/>
+          <w:u w:val="single"/>
+        </w:rPr>
+        <w:t>what the model is doing??</w:t>
+      </w:r>
+    </w:p>
+    <w:p>
+      <w:pPr>
+        <w:pStyle w:val="ListParagraph"/>
+        <w:numPr>
+          <w:ilvl w:val="0"/>
+          <w:numId w:val="6"/>
+        </w:numPr>
+        <w:spacing w:line="240" w:lineRule="auto"/>
+        <w:rPr>
+          <w:rFonts w:ascii="Times New Roman" w:hAnsi="Times New Roman" w:cs="Times New Roman"/>
+          <w:sz w:val="28"/>
+          <w:szCs w:val="28"/>
+        </w:rPr>
+      </w:pPr>
+      <w:r>
+        <w:rPr>
+          <w:rFonts w:ascii="Times New Roman" w:hAnsi="Times New Roman" w:cs="Times New Roman"/>
+          <w:sz w:val="28"/>
+          <w:szCs w:val="28"/>
+        </w:rPr>
+        <w:t xml:space="preserve">Start with random </w:t>
+      </w:r>
+      <w:r>
+        <w:rPr>
+          <w:rFonts w:ascii="Times New Roman" w:hAnsi="Times New Roman" w:cs="Times New Roman"/>
+          <w:sz w:val="28"/>
+          <w:szCs w:val="28"/>
+        </w:rPr>
+        <w:t>values (weight</w:t>
+      </w:r>
+      <w:r>
+        <w:rPr>
+          <w:rFonts w:ascii="Times New Roman" w:hAnsi="Times New Roman" w:cs="Times New Roman"/>
+          <w:sz w:val="28"/>
+          <w:szCs w:val="28"/>
+        </w:rPr>
+        <w:t xml:space="preserve"> and bias)</w:t>
+      </w:r>
+    </w:p>
+    <w:p>
+      <w:pPr>
+        <w:pStyle w:val="ListParagraph"/>
+        <w:numPr>
+          <w:ilvl w:val="0"/>
+          <w:numId w:val="6"/>
+        </w:numPr>
+        <w:spacing w:line="240" w:lineRule="auto"/>
+        <w:rPr>
+          <w:rFonts w:ascii="Times New Roman" w:hAnsi="Times New Roman" w:cs="Times New Roman"/>
+          <w:sz w:val="28"/>
+          <w:szCs w:val="28"/>
+        </w:rPr>
+      </w:pPr>
+      <w:r>
+        <w:rPr>
+          <w:rFonts w:ascii="Times New Roman" w:hAnsi="Times New Roman" w:cs="Times New Roman"/>
+          <w:sz w:val="28"/>
+          <w:szCs w:val="28"/>
+        </w:rPr>
+        <w:t xml:space="preserve">Look at the training data and adjust the random values to better </w:t>
+      </w:r>
+      <w:proofErr w:type="spellStart"/>
+      <w:proofErr w:type="gramStart"/>
+      <w:r>
+        <w:rPr>
+          <w:rFonts w:ascii="Times New Roman" w:hAnsi="Times New Roman" w:cs="Times New Roman"/>
+          <w:sz w:val="28"/>
+          <w:szCs w:val="28"/>
+        </w:rPr>
+        <w:t>repr</w:t>
+      </w:r>
+      <w:proofErr w:type="spellEnd"/>
+      <w:r>
+        <w:rPr>
+          <w:rFonts w:ascii="Times New Roman" w:hAnsi="Times New Roman" w:cs="Times New Roman"/>
+          <w:sz w:val="28"/>
+          <w:szCs w:val="28"/>
+        </w:rPr>
+        <w:t>( or</w:t>
+      </w:r>
+      <w:proofErr w:type="gramEnd"/>
+      <w:r>
+        <w:rPr>
+          <w:rFonts w:ascii="Times New Roman" w:hAnsi="Times New Roman" w:cs="Times New Roman"/>
+          <w:sz w:val="28"/>
+          <w:szCs w:val="28"/>
+        </w:rPr>
+        <w:t xml:space="preserve"> close to) ideal values.</w:t>
+      </w:r>
+      <w:r>
+        <w:rPr>
+          <w:rFonts w:ascii="Times New Roman" w:hAnsi="Times New Roman" w:cs="Times New Roman"/>
+          <w:sz w:val="28"/>
+          <w:szCs w:val="28"/>
+        </w:rPr>
+        <w:t>( weight and bias values we used to create the data)</w:t>
+      </w:r>
+    </w:p>
+    <w:p>
+      <w:pPr>
+        <w:pStyle w:val="ListParagraph"/>
+        <w:numPr>
+          <w:ilvl w:val="1"/>
+          <w:numId w:val="6"/>
+        </w:numPr>
+        <w:spacing w:line="240" w:lineRule="auto"/>
+        <w:rPr>
+          <w:rFonts w:ascii="Times New Roman" w:hAnsi="Times New Roman" w:cs="Times New Roman"/>
+          <w:sz w:val="28"/>
+          <w:szCs w:val="28"/>
+        </w:rPr>
+      </w:pPr>
+      <w:r>
+        <w:rPr>
+          <w:rFonts w:ascii="Times New Roman" w:hAnsi="Times New Roman" w:cs="Times New Roman"/>
+          <w:sz w:val="28"/>
+          <w:szCs w:val="28"/>
+        </w:rPr>
+        <w:t>How does it adjust itself??</w:t>
+      </w:r>
+    </w:p>
+    <w:p>
+      <w:pPr>
+        <w:pStyle w:val="ListParagraph"/>
+        <w:numPr>
+          <w:ilvl w:val="2"/>
+          <w:numId w:val="6"/>
+        </w:numPr>
+        <w:spacing w:line="240" w:lineRule="auto"/>
+        <w:rPr>
+          <w:rFonts w:ascii="Times New Roman" w:hAnsi="Times New Roman" w:cs="Times New Roman"/>
+          <w:b/>
+          <w:bCs/>
+          <w:sz w:val="28"/>
+          <w:szCs w:val="28"/>
+          <w:u w:val="single"/>
+        </w:rPr>
+      </w:pPr>
+      <w:r>
+        <w:rPr>
+          <w:rFonts w:ascii="Times New Roman" w:hAnsi="Times New Roman" w:cs="Times New Roman"/>
+          <w:b/>
+          <w:bCs/>
+          <w:sz w:val="28"/>
+          <w:szCs w:val="28"/>
+          <w:u w:val="single"/>
+        </w:rPr>
+        <w:t>Through 2 main algos</w:t>
+      </w:r>
+    </w:p>
+    <w:p>
+      <w:pPr>
+        <w:pStyle w:val="ListParagraph"/>
+        <w:numPr>
+          <w:ilvl w:val="3"/>
+          <w:numId w:val="6"/>
+        </w:numPr>
+        <w:spacing w:line="240" w:lineRule="auto"/>
+        <w:rPr>
+          <w:rFonts w:ascii="Times New Roman" w:hAnsi="Times New Roman" w:cs="Times New Roman"/>
+          <w:sz w:val="28"/>
+          <w:szCs w:val="28"/>
+          <w:highlight w:val="cyan"/>
+        </w:rPr>
+      </w:pPr>
+      <w:r>
+        <w:rPr>
+          <w:rFonts w:ascii="Times New Roman" w:hAnsi="Times New Roman" w:cs="Times New Roman"/>
+          <w:sz w:val="28"/>
+          <w:szCs w:val="28"/>
+          <w:highlight w:val="cyan"/>
+        </w:rPr>
+        <w:t xml:space="preserve">Gradient descent </w:t>
+      </w:r>
+    </w:p>
+    <w:p>
+      <w:pPr>
+        <w:pStyle w:val="ListParagraph"/>
+        <w:numPr>
+          <w:ilvl w:val="3"/>
+          <w:numId w:val="6"/>
+        </w:numPr>
+        <w:spacing w:line="240" w:lineRule="auto"/>
+        <w:rPr>
+          <w:rFonts w:ascii="Times New Roman" w:hAnsi="Times New Roman" w:cs="Times New Roman"/>
+          <w:sz w:val="28"/>
+          <w:szCs w:val="28"/>
+          <w:highlight w:val="cyan"/>
+        </w:rPr>
+      </w:pPr>
+      <w:r>
+        <w:rPr>
+          <w:rFonts w:ascii="Times New Roman" w:hAnsi="Times New Roman" w:cs="Times New Roman"/>
+          <w:sz w:val="28"/>
+          <w:szCs w:val="28"/>
+          <w:highlight w:val="cyan"/>
+        </w:rPr>
+        <w:t xml:space="preserve">Back </w:t>
+      </w:r>
+      <w:r>
+        <w:rPr>
+          <w:rFonts w:ascii="Times New Roman" w:hAnsi="Times New Roman" w:cs="Times New Roman"/>
+          <w:sz w:val="28"/>
+          <w:szCs w:val="28"/>
+          <w:highlight w:val="cyan"/>
+        </w:rPr>
+        <w:t>propagation (requires</w:t>
+      </w:r>
+      <w:r>
+        <w:rPr>
+          <w:rFonts w:ascii="Times New Roman" w:hAnsi="Times New Roman" w:cs="Times New Roman"/>
+          <w:sz w:val="28"/>
+          <w:szCs w:val="28"/>
+          <w:highlight w:val="cyan"/>
+        </w:rPr>
+        <w:t xml:space="preserve"> grad = True)</w:t>
+      </w:r>
+    </w:p>
+    <w:p>
+      <w:pPr>
+        <w:pStyle w:val="Heading1"/>
+        <w:numPr>
+          <w:ilvl w:val="0"/>
+          <w:numId w:val="5"/>
+        </w:numPr>
+        <w:rPr>
+          <w:highlight w:val="magenta"/>
+        </w:rPr>
+      </w:pPr>
+      <w:proofErr w:type="spellStart"/>
+      <w:r>
+        <w:rPr>
+          <w:highlight w:val="magenta"/>
+        </w:rPr>
+        <w:t>Pytorch</w:t>
+      </w:r>
+      <w:proofErr w:type="spellEnd"/>
+      <w:r>
+        <w:rPr>
+          <w:highlight w:val="magenta"/>
+        </w:rPr>
+        <w:t xml:space="preserve"> Model building essentials</w:t>
+      </w:r>
+    </w:p>
+    <w:p>
+      <w:pPr>
+        <w:spacing w:after="0" w:line="240" w:lineRule="auto"/>
+        <w:rPr>
+          <w:rFonts w:ascii="Calibri" w:eastAsia="Times New Roman" w:hAnsi="Calibri" w:cs="Calibri"/>
+          <w:b/>
+          <w:bCs/>
+          <w:color w:val="212121"/>
+          <w:kern w:val="0"/>
+          <w:sz w:val="24"/>
+          <w:szCs w:val="24"/>
+          <w:u w:val="single"/>
+          <w:lang w:eastAsia="en-IN"/>
+          <w14:ligatures w14:val="none"/>
+        </w:rPr>
+      </w:pPr>
+      <w:proofErr w:type="spellStart"/>
+      <w:r>
+        <w:rPr>
+          <w:rFonts w:ascii="Calibri" w:eastAsia="Times New Roman" w:hAnsi="Calibri" w:cs="Calibri"/>
+          <w:b/>
+          <w:bCs/>
+          <w:color w:val="212121"/>
+          <w:kern w:val="0"/>
+          <w:sz w:val="24"/>
+          <w:szCs w:val="24"/>
+          <w:u w:val="single"/>
+          <w:lang w:eastAsia="en-IN"/>
+          <w14:ligatures w14:val="none"/>
+        </w:rPr>
+        <w:t>Pytorch</w:t>
+      </w:r>
+      <w:proofErr w:type="spellEnd"/>
+      <w:r>
+        <w:rPr>
+          <w:rFonts w:ascii="Calibri" w:eastAsia="Times New Roman" w:hAnsi="Calibri" w:cs="Calibri"/>
+          <w:b/>
+          <w:bCs/>
+          <w:color w:val="212121"/>
+          <w:kern w:val="0"/>
+          <w:sz w:val="24"/>
+          <w:szCs w:val="24"/>
+          <w:u w:val="single"/>
+          <w:lang w:eastAsia="en-IN"/>
+          <w14:ligatures w14:val="none"/>
+        </w:rPr>
+        <w:t xml:space="preserve"> cheat sheet</w:t>
+      </w:r>
+    </w:p>
+    <w:p>
+      <w:pPr>
+        <w:spacing w:after="0" w:line="240" w:lineRule="auto"/>
+        <w:rPr>
+          <w:rFonts w:ascii="Calibri" w:eastAsia="Times New Roman" w:hAnsi="Calibri" w:cs="Calibri"/>
+          <w:b/>
+          <w:bCs/>
+          <w:color w:val="212121"/>
+          <w:kern w:val="0"/>
+          <w:sz w:val="24"/>
+          <w:szCs w:val="24"/>
+          <w:u w:val="single"/>
+          <w:lang w:eastAsia="en-IN"/>
+          <w14:ligatures w14:val="none"/>
+        </w:rPr>
+      </w:pPr>
+    </w:p>
+    <w:p>
+      <w:pPr>
+        <w:spacing w:after="0" w:line="240" w:lineRule="auto"/>
+        <w:rPr>
+          <w:rFonts w:ascii="Calibri" w:eastAsia="Times New Roman" w:hAnsi="Calibri" w:cs="Calibri"/>
+          <w:color w:val="212121"/>
+          <w:kern w:val="0"/>
+          <w:sz w:val="24"/>
+          <w:szCs w:val="24"/>
+          <w:lang w:eastAsia="en-IN"/>
+          <w14:ligatures w14:val="none"/>
+        </w:rPr>
+      </w:pPr>
+      <w:hyperlink r:id="rId10" w:history="1">
+        <w:r>
+          <w:rPr>
+            <w:rStyle w:val="Hyperlink"/>
+            <w:rFonts w:ascii="Calibri" w:eastAsia="Times New Roman" w:hAnsi="Calibri" w:cs="Calibri"/>
+            <w:kern w:val="0"/>
+            <w:sz w:val="24"/>
+            <w:szCs w:val="24"/>
+            <w:lang w:eastAsia="en-IN"/>
+            <w14:ligatures w14:val="none"/>
+          </w:rPr>
+          <w:t>https://pytorch.org/tutorials/beginner/ptcheat.html</w:t>
+        </w:r>
+      </w:hyperlink>
+      <w:r>
+        <w:rPr>
+          <w:rFonts w:ascii="Calibri" w:eastAsia="Times New Roman" w:hAnsi="Calibri" w:cs="Calibri"/>
+          <w:color w:val="212121"/>
+          <w:kern w:val="0"/>
+          <w:sz w:val="24"/>
+          <w:szCs w:val="24"/>
+          <w:lang w:eastAsia="en-IN"/>
+          <w14:ligatures w14:val="none"/>
+        </w:rPr>
+        <w:t xml:space="preserve"> </w:t>
+      </w:r>
+    </w:p>
+    <w:p>
+      <w:pPr>
+        <w:spacing w:after="0" w:line="240" w:lineRule="auto"/>
+        <w:rPr>
+          <w:rFonts w:ascii="Calibri" w:eastAsia="Times New Roman" w:hAnsi="Calibri" w:cs="Calibri"/>
+          <w:color w:val="212121"/>
+          <w:kern w:val="0"/>
+          <w:sz w:val="24"/>
+          <w:szCs w:val="24"/>
+          <w:lang w:eastAsia="en-IN"/>
+          <w14:ligatures w14:val="none"/>
+        </w:rPr>
+      </w:pPr>
+    </w:p>
+    <w:tbl>
+      <w:tblPr>
+        <w:tblW w:w="10800" w:type="dxa"/>
+        <w:tblInd w:w="2" w:type="dxa"/>
+        <w:tblLook w:val="04A0" w:firstRow="1" w:lastRow="0" w:firstColumn="1" w:lastColumn="0" w:noHBand="0" w:noVBand="1"/>
+      </w:tblPr>
+      <w:tblGrid>
+        <w:gridCol w:w="2140"/>
+        <w:gridCol w:w="8660"/>
+      </w:tblGrid>
+      <w:tr>
+        <w:trPr>
+          <w:trHeight w:val="732"/>
+        </w:trPr>
+        <w:tc>
+          <w:tcPr>
+            <w:tcW w:w="1954" w:type="dxa"/>
+            <w:tcBorders>
+              <w:top w:val="single" w:sz="8" w:space="0" w:color="auto"/>
+              <w:left w:val="single" w:sz="8" w:space="0" w:color="auto"/>
+              <w:bottom w:val="single" w:sz="8" w:space="0" w:color="auto"/>
+              <w:right w:val="single" w:sz="8" w:space="0" w:color="auto"/>
+            </w:tcBorders>
+            <w:shd w:val="clear" w:color="000000" w:fill="B4C6E7"/>
+            <w:vAlign w:val="center"/>
+            <w:hideMark/>
+          </w:tcPr>
+          <w:p>
+            <w:pPr>
+              <w:spacing w:after="0" w:line="240" w:lineRule="auto"/>
+              <w:jc w:val="center"/>
+              <w:rPr>
+                <w:rFonts w:ascii="Calibri" w:eastAsia="Times New Roman" w:hAnsi="Calibri" w:cs="Calibri"/>
+                <w:b/>
+                <w:bCs/>
+                <w:color w:val="212121"/>
+                <w:kern w:val="0"/>
+                <w:sz w:val="28"/>
+                <w:szCs w:val="28"/>
+                <w:u w:val="single"/>
+                <w:lang w:eastAsia="en-IN"/>
+                <w14:ligatures w14:val="none"/>
+              </w:rPr>
+            </w:pPr>
+            <w:proofErr w:type="spellStart"/>
+            <w:r>
+              <w:rPr>
+                <w:rFonts w:ascii="Calibri" w:eastAsia="Times New Roman" w:hAnsi="Calibri" w:cs="Calibri"/>
+                <w:b/>
+                <w:bCs/>
+                <w:color w:val="212121"/>
+                <w:kern w:val="0"/>
+                <w:sz w:val="28"/>
+                <w:szCs w:val="28"/>
+                <w:u w:val="single"/>
+                <w:lang w:eastAsia="en-IN"/>
+                <w14:ligatures w14:val="none"/>
+              </w:rPr>
+              <w:t>PyTorch</w:t>
+            </w:r>
+            <w:proofErr w:type="spellEnd"/>
+            <w:r>
+              <w:rPr>
+                <w:rFonts w:ascii="Calibri" w:eastAsia="Times New Roman" w:hAnsi="Calibri" w:cs="Calibri"/>
+                <w:b/>
+                <w:bCs/>
+                <w:color w:val="212121"/>
+                <w:kern w:val="0"/>
+                <w:sz w:val="28"/>
+                <w:szCs w:val="28"/>
+                <w:u w:val="single"/>
+                <w:lang w:eastAsia="en-IN"/>
+                <w14:ligatures w14:val="none"/>
+              </w:rPr>
+              <w:t xml:space="preserve"> module</w:t>
+            </w:r>
+          </w:p>
+        </w:tc>
+        <w:tc>
+          <w:tcPr>
+            <w:tcW w:w="8846" w:type="dxa"/>
+            <w:tcBorders>
+              <w:top w:val="single" w:sz="8" w:space="0" w:color="auto"/>
+              <w:left w:val="single" w:sz="8" w:space="0" w:color="auto"/>
+              <w:bottom w:val="single" w:sz="8" w:space="0" w:color="auto"/>
+              <w:right w:val="single" w:sz="8" w:space="0" w:color="auto"/>
+            </w:tcBorders>
+            <w:shd w:val="clear" w:color="000000" w:fill="B4C6E7"/>
+            <w:vAlign w:val="center"/>
+            <w:hideMark/>
+          </w:tcPr>
+          <w:p>
+            <w:pPr>
+              <w:spacing w:after="0" w:line="240" w:lineRule="auto"/>
+              <w:jc w:val="center"/>
+              <w:rPr>
+                <w:rFonts w:ascii="Calibri" w:eastAsia="Times New Roman" w:hAnsi="Calibri" w:cs="Calibri"/>
+                <w:b/>
+                <w:bCs/>
+                <w:color w:val="212121"/>
+                <w:kern w:val="0"/>
+                <w:sz w:val="28"/>
+                <w:szCs w:val="28"/>
+                <w:u w:val="single"/>
+                <w:lang w:eastAsia="en-IN"/>
+                <w14:ligatures w14:val="none"/>
+              </w:rPr>
+            </w:pPr>
+            <w:r>
+              <w:rPr>
+                <w:rFonts w:ascii="Calibri" w:eastAsia="Times New Roman" w:hAnsi="Calibri" w:cs="Calibri"/>
+                <w:b/>
+                <w:bCs/>
+                <w:color w:val="212121"/>
+                <w:kern w:val="0"/>
+                <w:sz w:val="28"/>
+                <w:szCs w:val="28"/>
+                <w:u w:val="single"/>
+                <w:lang w:eastAsia="en-IN"/>
+                <w14:ligatures w14:val="none"/>
+              </w:rPr>
+              <w:t>What does it do?</w:t>
+            </w:r>
+          </w:p>
+        </w:tc>
+      </w:tr>
+      <w:tr>
+        <w:trPr>
+          <w:trHeight w:val="636"/>
+        </w:trPr>
+        <w:tc>
+          <w:tcPr>
+            <w:tcW w:w="1954" w:type="dxa"/>
+            <w:tcBorders>
+              <w:top w:val="single" w:sz="8" w:space="0" w:color="auto"/>
+              <w:left w:val="single" w:sz="8" w:space="0" w:color="auto"/>
+              <w:bottom w:val="single" w:sz="8" w:space="0" w:color="auto"/>
+              <w:right w:val="single" w:sz="8" w:space="0" w:color="auto"/>
+            </w:tcBorders>
+            <w:shd w:val="clear" w:color="000000" w:fill="FFFFFF"/>
+            <w:vAlign w:val="center"/>
+            <w:hideMark/>
+          </w:tcPr>
+          <w:p>
+            <w:pPr>
+              <w:spacing w:after="0" w:line="240" w:lineRule="auto"/>
+              <w:rPr>
+                <w:rFonts w:ascii="Calibri" w:eastAsia="Times New Roman" w:hAnsi="Calibri" w:cs="Calibri"/>
+                <w:color w:val="0563C1"/>
+                <w:kern w:val="0"/>
+                <w:sz w:val="24"/>
+                <w:szCs w:val="24"/>
+                <w:u w:val="single"/>
+                <w:lang w:eastAsia="en-IN"/>
+                <w14:ligatures w14:val="none"/>
+              </w:rPr>
+            </w:pPr>
+            <w:hyperlink r:id="rId11" w:tgtFrame="_blank" w:history="1">
+              <w:proofErr w:type="spellStart"/>
+              <w:proofErr w:type="gramStart"/>
+              <w:r>
+                <w:rPr>
+                  <w:rFonts w:ascii="Calibri" w:eastAsia="Times New Roman" w:hAnsi="Calibri" w:cs="Calibri"/>
+                  <w:color w:val="0563C1"/>
+                  <w:kern w:val="0"/>
+                  <w:sz w:val="24"/>
+                  <w:szCs w:val="24"/>
+                  <w:u w:val="single"/>
+                  <w:lang w:eastAsia="en-IN"/>
+                  <w14:ligatures w14:val="none"/>
+                </w:rPr>
+                <w:t>torch.nn</w:t>
+              </w:r>
+              <w:proofErr w:type="spellEnd"/>
+              <w:proofErr w:type="gramEnd"/>
+            </w:hyperlink>
+          </w:p>
+        </w:tc>
+        <w:tc>
+          <w:tcPr>
+            <w:tcW w:w="8846" w:type="dxa"/>
+            <w:tcBorders>
+              <w:top w:val="single" w:sz="8" w:space="0" w:color="auto"/>
+              <w:left w:val="single" w:sz="8" w:space="0" w:color="auto"/>
+              <w:bottom w:val="single" w:sz="8" w:space="0" w:color="auto"/>
+              <w:right w:val="single" w:sz="8" w:space="0" w:color="auto"/>
+            </w:tcBorders>
+            <w:shd w:val="clear" w:color="000000" w:fill="FFFFFF"/>
+            <w:vAlign w:val="center"/>
+            <w:hideMark/>
+          </w:tcPr>
+          <w:p>
+            <w:pPr>
+              <w:spacing w:after="0" w:line="240" w:lineRule="auto"/>
+              <w:rPr>
+                <w:rFonts w:ascii="Calibri" w:eastAsia="Times New Roman" w:hAnsi="Calibri" w:cs="Calibri"/>
+                <w:color w:val="212121"/>
+                <w:kern w:val="0"/>
+                <w:sz w:val="24"/>
+                <w:szCs w:val="24"/>
+                <w:lang w:eastAsia="en-IN"/>
+                <w14:ligatures w14:val="none"/>
+              </w:rPr>
+            </w:pPr>
+            <w:r>
+              <w:rPr>
+                <w:rFonts w:ascii="Calibri" w:eastAsia="Times New Roman" w:hAnsi="Calibri" w:cs="Calibri"/>
+                <w:color w:val="212121"/>
+                <w:kern w:val="0"/>
+                <w:sz w:val="24"/>
+                <w:szCs w:val="24"/>
+                <w:lang w:eastAsia="en-IN"/>
+                <w14:ligatures w14:val="none"/>
+              </w:rPr>
+              <w:t>Contains all of the building blocks for computational graphs (essentially a series of computations executed in a particular way).</w:t>
+            </w:r>
+          </w:p>
+        </w:tc>
+      </w:tr>
+      <w:tr>
+        <w:trPr>
+          <w:trHeight w:val="948"/>
+        </w:trPr>
+        <w:tc>
+          <w:tcPr>
+            <w:tcW w:w="1954" w:type="dxa"/>
+            <w:tcBorders>
+              <w:top w:val="single" w:sz="8" w:space="0" w:color="auto"/>
+              <w:left w:val="single" w:sz="8" w:space="0" w:color="auto"/>
+              <w:bottom w:val="single" w:sz="8" w:space="0" w:color="auto"/>
+              <w:right w:val="single" w:sz="8" w:space="0" w:color="auto"/>
+            </w:tcBorders>
+            <w:shd w:val="clear" w:color="000000" w:fill="FFFFFF"/>
+            <w:vAlign w:val="center"/>
+            <w:hideMark/>
+          </w:tcPr>
+          <w:p>
+            <w:pPr>
+              <w:spacing w:after="0" w:line="240" w:lineRule="auto"/>
+              <w:rPr>
+                <w:rFonts w:ascii="Calibri" w:eastAsia="Times New Roman" w:hAnsi="Calibri" w:cs="Calibri"/>
+                <w:color w:val="0563C1"/>
+                <w:kern w:val="0"/>
+                <w:sz w:val="24"/>
+                <w:szCs w:val="24"/>
+                <w:u w:val="single"/>
+                <w:lang w:eastAsia="en-IN"/>
+                <w14:ligatures w14:val="none"/>
+              </w:rPr>
+            </w:pPr>
+            <w:hyperlink r:id="rId12" w:tgtFrame="_blank" w:history="1">
+              <w:proofErr w:type="spellStart"/>
+              <w:r>
+                <w:rPr>
+                  <w:rFonts w:ascii="Calibri" w:eastAsia="Times New Roman" w:hAnsi="Calibri" w:cs="Calibri"/>
+                  <w:color w:val="0563C1"/>
+                  <w:kern w:val="0"/>
+                  <w:sz w:val="24"/>
+                  <w:szCs w:val="24"/>
+                  <w:u w:val="single"/>
+                  <w:lang w:eastAsia="en-IN"/>
+                  <w14:ligatures w14:val="none"/>
+                </w:rPr>
+                <w:t>torch.</w:t>
+              </w:r>
+              <w:proofErr w:type="gramStart"/>
+              <w:r>
+                <w:rPr>
+                  <w:rFonts w:ascii="Calibri" w:eastAsia="Times New Roman" w:hAnsi="Calibri" w:cs="Calibri"/>
+                  <w:color w:val="0563C1"/>
+                  <w:kern w:val="0"/>
+                  <w:sz w:val="24"/>
+                  <w:szCs w:val="24"/>
+                  <w:u w:val="single"/>
+                  <w:lang w:eastAsia="en-IN"/>
+                  <w14:ligatures w14:val="none"/>
+                </w:rPr>
+                <w:t>nn.Parameter</w:t>
+              </w:r>
+              <w:proofErr w:type="spellEnd"/>
+              <w:proofErr w:type="gramEnd"/>
+            </w:hyperlink>
+          </w:p>
+        </w:tc>
+        <w:tc>
+          <w:tcPr>
+            <w:tcW w:w="8846" w:type="dxa"/>
+            <w:tcBorders>
+              <w:top w:val="single" w:sz="8" w:space="0" w:color="auto"/>
+              <w:left w:val="single" w:sz="8" w:space="0" w:color="auto"/>
+              <w:bottom w:val="single" w:sz="8" w:space="0" w:color="auto"/>
+              <w:right w:val="single" w:sz="8" w:space="0" w:color="auto"/>
+            </w:tcBorders>
+            <w:shd w:val="clear" w:color="000000" w:fill="FFFFFF"/>
+            <w:vAlign w:val="center"/>
+            <w:hideMark/>
+          </w:tcPr>
+          <w:p>
+            <w:pPr>
+              <w:spacing w:after="0" w:line="240" w:lineRule="auto"/>
+              <w:rPr>
+                <w:rFonts w:ascii="Calibri" w:eastAsia="Times New Roman" w:hAnsi="Calibri" w:cs="Calibri"/>
+                <w:color w:val="0563C1"/>
+                <w:kern w:val="0"/>
+                <w:sz w:val="24"/>
+                <w:szCs w:val="24"/>
+                <w:u w:val="single"/>
+                <w:lang w:eastAsia="en-IN"/>
+                <w14:ligatures w14:val="none"/>
+              </w:rPr>
+            </w:pPr>
+            <w:hyperlink r:id="rId13" w:tgtFrame="_blank" w:history="1">
+              <w:r>
+                <w:rPr>
+                  <w:rFonts w:ascii="Calibri" w:eastAsia="Times New Roman" w:hAnsi="Calibri" w:cs="Calibri"/>
+                  <w:color w:val="0563C1"/>
+                  <w:kern w:val="0"/>
+                  <w:sz w:val="24"/>
+                  <w:szCs w:val="24"/>
+                  <w:u w:val="single"/>
+                  <w:lang w:eastAsia="en-IN"/>
+                  <w14:ligatures w14:val="none"/>
+                </w:rPr>
+                <w:t>Stores tensors that can be used with </w:t>
+              </w:r>
+              <w:proofErr w:type="spellStart"/>
+              <w:proofErr w:type="gramStart"/>
+              <w:r>
+                <w:rPr>
+                  <w:rFonts w:ascii="Calibri" w:eastAsia="Times New Roman" w:hAnsi="Calibri" w:cs="Calibri"/>
+                  <w:color w:val="0563C1"/>
+                  <w:kern w:val="0"/>
+                  <w:sz w:val="24"/>
+                  <w:szCs w:val="24"/>
+                  <w:u w:val="single"/>
+                  <w:lang w:eastAsia="en-IN"/>
+                  <w14:ligatures w14:val="none"/>
+                </w:rPr>
+                <w:t>nn.Module</w:t>
+              </w:r>
+              <w:proofErr w:type="spellEnd"/>
+              <w:proofErr w:type="gramEnd"/>
+              <w:r>
+                <w:rPr>
+                  <w:rFonts w:ascii="Calibri" w:eastAsia="Times New Roman" w:hAnsi="Calibri" w:cs="Calibri"/>
+                  <w:color w:val="0563C1"/>
+                  <w:kern w:val="0"/>
+                  <w:sz w:val="24"/>
+                  <w:szCs w:val="24"/>
+                  <w:u w:val="single"/>
+                  <w:lang w:eastAsia="en-IN"/>
+                  <w14:ligatures w14:val="none"/>
+                </w:rPr>
+                <w:t>. If </w:t>
+              </w:r>
+              <w:proofErr w:type="spellStart"/>
+              <w:r>
+                <w:rPr>
+                  <w:rFonts w:ascii="Calibri" w:eastAsia="Times New Roman" w:hAnsi="Calibri" w:cs="Calibri"/>
+                  <w:color w:val="0563C1"/>
+                  <w:kern w:val="0"/>
+                  <w:sz w:val="24"/>
+                  <w:szCs w:val="24"/>
+                  <w:u w:val="single"/>
+                  <w:lang w:eastAsia="en-IN"/>
+                  <w14:ligatures w14:val="none"/>
+                </w:rPr>
+                <w:t>requires_grad</w:t>
+              </w:r>
+              <w:proofErr w:type="spellEnd"/>
+              <w:r>
+                <w:rPr>
+                  <w:rFonts w:ascii="Calibri" w:eastAsia="Times New Roman" w:hAnsi="Calibri" w:cs="Calibri"/>
+                  <w:color w:val="0563C1"/>
+                  <w:kern w:val="0"/>
+                  <w:sz w:val="24"/>
+                  <w:szCs w:val="24"/>
+                  <w:u w:val="single"/>
+                  <w:lang w:eastAsia="en-IN"/>
+                  <w14:ligatures w14:val="none"/>
+                </w:rPr>
+                <w:t>=True gradients (used for updating model parameters via gradient descent) are calculated automatically, this is often referred to as "</w:t>
+              </w:r>
+              <w:proofErr w:type="spellStart"/>
+              <w:r>
+                <w:rPr>
+                  <w:rFonts w:ascii="Calibri" w:eastAsia="Times New Roman" w:hAnsi="Calibri" w:cs="Calibri"/>
+                  <w:color w:val="0563C1"/>
+                  <w:kern w:val="0"/>
+                  <w:sz w:val="24"/>
+                  <w:szCs w:val="24"/>
+                  <w:u w:val="single"/>
+                  <w:lang w:eastAsia="en-IN"/>
+                  <w14:ligatures w14:val="none"/>
+                </w:rPr>
+                <w:t>autograd</w:t>
+              </w:r>
+              <w:proofErr w:type="spellEnd"/>
+              <w:r>
+                <w:rPr>
+                  <w:rFonts w:ascii="Calibri" w:eastAsia="Times New Roman" w:hAnsi="Calibri" w:cs="Calibri"/>
+                  <w:color w:val="0563C1"/>
+                  <w:kern w:val="0"/>
+                  <w:sz w:val="24"/>
+                  <w:szCs w:val="24"/>
+                  <w:u w:val="single"/>
+                  <w:lang w:eastAsia="en-IN"/>
+                  <w14:ligatures w14:val="none"/>
+                </w:rPr>
+                <w:t>".</w:t>
+              </w:r>
+            </w:hyperlink>
+          </w:p>
+        </w:tc>
+      </w:tr>
+      <w:tr>
+        <w:trPr>
+          <w:trHeight w:val="948"/>
+        </w:trPr>
+        <w:tc>
+          <w:tcPr>
+            <w:tcW w:w="1954" w:type="dxa"/>
+            <w:tcBorders>
+              <w:top w:val="single" w:sz="8" w:space="0" w:color="auto"/>
+              <w:left w:val="single" w:sz="8" w:space="0" w:color="auto"/>
+              <w:bottom w:val="single" w:sz="8" w:space="0" w:color="auto"/>
+              <w:right w:val="single" w:sz="8" w:space="0" w:color="auto"/>
+            </w:tcBorders>
+            <w:shd w:val="clear" w:color="000000" w:fill="FFFFFF"/>
+            <w:vAlign w:val="center"/>
+            <w:hideMark/>
+          </w:tcPr>
+          <w:p>
+            <w:pPr>
+              <w:spacing w:after="0" w:line="240" w:lineRule="auto"/>
+              <w:rPr>
+                <w:rFonts w:ascii="Calibri" w:eastAsia="Times New Roman" w:hAnsi="Calibri" w:cs="Calibri"/>
+                <w:color w:val="0563C1"/>
+                <w:kern w:val="0"/>
+                <w:sz w:val="24"/>
+                <w:szCs w:val="24"/>
+                <w:u w:val="single"/>
+                <w:lang w:eastAsia="en-IN"/>
+                <w14:ligatures w14:val="none"/>
+              </w:rPr>
+            </w:pPr>
+            <w:hyperlink r:id="rId14" w:tgtFrame="_blank" w:history="1">
+              <w:proofErr w:type="spellStart"/>
+              <w:r>
+                <w:rPr>
+                  <w:rFonts w:ascii="Calibri" w:eastAsia="Times New Roman" w:hAnsi="Calibri" w:cs="Calibri"/>
+                  <w:color w:val="0563C1"/>
+                  <w:kern w:val="0"/>
+                  <w:sz w:val="24"/>
+                  <w:szCs w:val="24"/>
+                  <w:u w:val="single"/>
+                  <w:lang w:eastAsia="en-IN"/>
+                  <w14:ligatures w14:val="none"/>
+                </w:rPr>
+                <w:t>torch.</w:t>
+              </w:r>
+              <w:proofErr w:type="gramStart"/>
+              <w:r>
+                <w:rPr>
+                  <w:rFonts w:ascii="Calibri" w:eastAsia="Times New Roman" w:hAnsi="Calibri" w:cs="Calibri"/>
+                  <w:color w:val="0563C1"/>
+                  <w:kern w:val="0"/>
+                  <w:sz w:val="24"/>
+                  <w:szCs w:val="24"/>
+                  <w:u w:val="single"/>
+                  <w:lang w:eastAsia="en-IN"/>
+                  <w14:ligatures w14:val="none"/>
+                </w:rPr>
+                <w:t>nn.Module</w:t>
+              </w:r>
+              <w:proofErr w:type="spellEnd"/>
+              <w:proofErr w:type="gramEnd"/>
+            </w:hyperlink>
+          </w:p>
+        </w:tc>
+        <w:tc>
+          <w:tcPr>
+            <w:tcW w:w="8846" w:type="dxa"/>
+            <w:tcBorders>
+              <w:top w:val="single" w:sz="8" w:space="0" w:color="auto"/>
+              <w:left w:val="single" w:sz="8" w:space="0" w:color="auto"/>
+              <w:bottom w:val="single" w:sz="8" w:space="0" w:color="auto"/>
+              <w:right w:val="single" w:sz="8" w:space="0" w:color="auto"/>
+            </w:tcBorders>
+            <w:shd w:val="clear" w:color="000000" w:fill="FFFFFF"/>
+            <w:vAlign w:val="center"/>
+            <w:hideMark/>
+          </w:tcPr>
+          <w:p>
+            <w:pPr>
+              <w:spacing w:after="0" w:line="240" w:lineRule="auto"/>
+              <w:rPr>
+                <w:rFonts w:ascii="Calibri" w:eastAsia="Times New Roman" w:hAnsi="Calibri" w:cs="Calibri"/>
+                <w:color w:val="212121"/>
+                <w:kern w:val="0"/>
+                <w:sz w:val="24"/>
+                <w:szCs w:val="24"/>
+                <w:lang w:eastAsia="en-IN"/>
+                <w14:ligatures w14:val="none"/>
+              </w:rPr>
+            </w:pPr>
+            <w:r>
+              <w:rPr>
+                <w:rFonts w:ascii="Calibri" w:eastAsia="Times New Roman" w:hAnsi="Calibri" w:cs="Calibri"/>
+                <w:color w:val="212121"/>
+                <w:kern w:val="0"/>
+                <w:sz w:val="24"/>
+                <w:szCs w:val="24"/>
+                <w:lang w:eastAsia="en-IN"/>
+                <w14:ligatures w14:val="none"/>
+              </w:rPr>
+              <w:t xml:space="preserve">The base class for all neural network modules, all the building blocks for neural networks are subclasses. If you're building a neural network in </w:t>
+            </w:r>
+            <w:proofErr w:type="spellStart"/>
+            <w:r>
+              <w:rPr>
+                <w:rFonts w:ascii="Calibri" w:eastAsia="Times New Roman" w:hAnsi="Calibri" w:cs="Calibri"/>
+                <w:color w:val="212121"/>
+                <w:kern w:val="0"/>
+                <w:sz w:val="24"/>
+                <w:szCs w:val="24"/>
+                <w:lang w:eastAsia="en-IN"/>
+                <w14:ligatures w14:val="none"/>
+              </w:rPr>
+              <w:t>PyTorch</w:t>
+            </w:r>
+            <w:proofErr w:type="spellEnd"/>
+            <w:r>
+              <w:rPr>
+                <w:rFonts w:ascii="Calibri" w:eastAsia="Times New Roman" w:hAnsi="Calibri" w:cs="Calibri"/>
+                <w:color w:val="212121"/>
+                <w:kern w:val="0"/>
+                <w:sz w:val="24"/>
+                <w:szCs w:val="24"/>
+                <w:lang w:eastAsia="en-IN"/>
+                <w14:ligatures w14:val="none"/>
+              </w:rPr>
+              <w:t>, your models should subclass </w:t>
+            </w:r>
+            <w:proofErr w:type="spellStart"/>
+            <w:proofErr w:type="gramStart"/>
+            <w:r>
+              <w:rPr>
+                <w:rFonts w:ascii="Calibri" w:eastAsia="Times New Roman" w:hAnsi="Calibri" w:cs="Calibri"/>
+                <w:color w:val="212121"/>
+                <w:kern w:val="0"/>
+                <w:sz w:val="24"/>
+                <w:szCs w:val="24"/>
+                <w:lang w:eastAsia="en-IN"/>
+                <w14:ligatures w14:val="none"/>
+              </w:rPr>
+              <w:t>nn.Module</w:t>
+            </w:r>
+            <w:proofErr w:type="spellEnd"/>
+            <w:proofErr w:type="gramEnd"/>
+            <w:r>
+              <w:rPr>
+                <w:rFonts w:ascii="Calibri" w:eastAsia="Times New Roman" w:hAnsi="Calibri" w:cs="Calibri"/>
+                <w:color w:val="212121"/>
+                <w:kern w:val="0"/>
+                <w:sz w:val="24"/>
+                <w:szCs w:val="24"/>
+                <w:lang w:eastAsia="en-IN"/>
+                <w14:ligatures w14:val="none"/>
+              </w:rPr>
+              <w:t>. Requires a </w:t>
+            </w:r>
+            <w:proofErr w:type="gramStart"/>
+            <w:r>
+              <w:rPr>
+                <w:rFonts w:ascii="Calibri" w:eastAsia="Times New Roman" w:hAnsi="Calibri" w:cs="Calibri"/>
+                <w:color w:val="212121"/>
+                <w:kern w:val="0"/>
+                <w:sz w:val="24"/>
+                <w:szCs w:val="24"/>
+                <w:lang w:eastAsia="en-IN"/>
+                <w14:ligatures w14:val="none"/>
+              </w:rPr>
+              <w:t>forward(</w:t>
+            </w:r>
+            <w:proofErr w:type="gramEnd"/>
+            <w:r>
+              <w:rPr>
+                <w:rFonts w:ascii="Calibri" w:eastAsia="Times New Roman" w:hAnsi="Calibri" w:cs="Calibri"/>
+                <w:color w:val="212121"/>
+                <w:kern w:val="0"/>
+                <w:sz w:val="24"/>
+                <w:szCs w:val="24"/>
+                <w:lang w:eastAsia="en-IN"/>
+                <w14:ligatures w14:val="none"/>
+              </w:rPr>
+              <w:t>) method be implemented.</w:t>
+            </w:r>
+          </w:p>
+        </w:tc>
+      </w:tr>
+      <w:tr>
+        <w:trPr>
+          <w:trHeight w:val="948"/>
+        </w:trPr>
+        <w:tc>
+          <w:tcPr>
+            <w:tcW w:w="1954" w:type="dxa"/>
+            <w:tcBorders>
+              <w:top w:val="single" w:sz="8" w:space="0" w:color="auto"/>
+              <w:left w:val="single" w:sz="8" w:space="0" w:color="auto"/>
+              <w:bottom w:val="single" w:sz="8" w:space="0" w:color="auto"/>
+              <w:right w:val="single" w:sz="8" w:space="0" w:color="auto"/>
+            </w:tcBorders>
+            <w:shd w:val="clear" w:color="000000" w:fill="FFFFFF"/>
+            <w:vAlign w:val="center"/>
+            <w:hideMark/>
+          </w:tcPr>
+          <w:p>
+            <w:pPr>
+              <w:spacing w:after="0" w:line="240" w:lineRule="auto"/>
+              <w:rPr>
+                <w:rFonts w:ascii="Calibri" w:eastAsia="Times New Roman" w:hAnsi="Calibri" w:cs="Calibri"/>
+                <w:color w:val="0563C1"/>
+                <w:kern w:val="0"/>
+                <w:sz w:val="24"/>
+                <w:szCs w:val="24"/>
+                <w:u w:val="single"/>
+                <w:lang w:eastAsia="en-IN"/>
+                <w14:ligatures w14:val="none"/>
+              </w:rPr>
+            </w:pPr>
+            <w:hyperlink r:id="rId15" w:tgtFrame="_blank" w:history="1">
+              <w:proofErr w:type="spellStart"/>
+              <w:proofErr w:type="gramStart"/>
+              <w:r>
+                <w:rPr>
+                  <w:rFonts w:ascii="Calibri" w:eastAsia="Times New Roman" w:hAnsi="Calibri" w:cs="Calibri"/>
+                  <w:color w:val="0563C1"/>
+                  <w:kern w:val="0"/>
+                  <w:sz w:val="24"/>
+                  <w:szCs w:val="24"/>
+                  <w:u w:val="single"/>
+                  <w:lang w:eastAsia="en-IN"/>
+                  <w14:ligatures w14:val="none"/>
+                </w:rPr>
+                <w:t>torch.optim</w:t>
+              </w:r>
+              <w:proofErr w:type="spellEnd"/>
+              <w:proofErr w:type="gramEnd"/>
+            </w:hyperlink>
+          </w:p>
+        </w:tc>
+        <w:tc>
+          <w:tcPr>
+            <w:tcW w:w="8846" w:type="dxa"/>
+            <w:tcBorders>
+              <w:top w:val="single" w:sz="8" w:space="0" w:color="auto"/>
+              <w:left w:val="single" w:sz="8" w:space="0" w:color="auto"/>
+              <w:bottom w:val="single" w:sz="8" w:space="0" w:color="auto"/>
+              <w:right w:val="single" w:sz="8" w:space="0" w:color="auto"/>
+            </w:tcBorders>
+            <w:shd w:val="clear" w:color="000000" w:fill="FFFFFF"/>
+            <w:vAlign w:val="center"/>
+            <w:hideMark/>
+          </w:tcPr>
+          <w:p>
+            <w:pPr>
+              <w:spacing w:after="0" w:line="240" w:lineRule="auto"/>
+              <w:rPr>
+                <w:rFonts w:ascii="Calibri" w:eastAsia="Times New Roman" w:hAnsi="Calibri" w:cs="Calibri"/>
+                <w:color w:val="212121"/>
+                <w:kern w:val="0"/>
+                <w:sz w:val="24"/>
+                <w:szCs w:val="24"/>
+                <w:lang w:eastAsia="en-IN"/>
+                <w14:ligatures w14:val="none"/>
+              </w:rPr>
+            </w:pPr>
+            <w:r>
+              <w:rPr>
+                <w:rFonts w:ascii="Calibri" w:eastAsia="Times New Roman" w:hAnsi="Calibri" w:cs="Calibri"/>
+                <w:color w:val="212121"/>
+                <w:kern w:val="0"/>
+                <w:sz w:val="24"/>
+                <w:szCs w:val="24"/>
+                <w:lang w:eastAsia="en-IN"/>
+                <w14:ligatures w14:val="none"/>
+              </w:rPr>
+              <w:t>Contains various optimization algorithms (these tell the model parameters stored in </w:t>
+            </w:r>
+            <w:proofErr w:type="spellStart"/>
+            <w:proofErr w:type="gramStart"/>
+            <w:r>
+              <w:rPr>
+                <w:rFonts w:ascii="Calibri" w:eastAsia="Times New Roman" w:hAnsi="Calibri" w:cs="Calibri"/>
+                <w:color w:val="212121"/>
+                <w:kern w:val="0"/>
+                <w:sz w:val="24"/>
+                <w:szCs w:val="24"/>
+                <w:lang w:eastAsia="en-IN"/>
+                <w14:ligatures w14:val="none"/>
+              </w:rPr>
+              <w:t>nn.Parameter</w:t>
+            </w:r>
+            <w:proofErr w:type="spellEnd"/>
+            <w:proofErr w:type="gramEnd"/>
+            <w:r>
+              <w:rPr>
+                <w:rFonts w:ascii="Calibri" w:eastAsia="Times New Roman" w:hAnsi="Calibri" w:cs="Calibri"/>
+                <w:color w:val="212121"/>
+                <w:kern w:val="0"/>
+                <w:sz w:val="24"/>
+                <w:szCs w:val="24"/>
+                <w:lang w:eastAsia="en-IN"/>
+                <w14:ligatures w14:val="none"/>
+              </w:rPr>
+              <w:t> how to best change to improve gradient descent and in turn reduce the loss).</w:t>
+            </w:r>
+          </w:p>
+        </w:tc>
+      </w:tr>
+      <w:tr>
+        <w:trPr>
+          <w:trHeight w:val="936"/>
+        </w:trPr>
+        <w:tc>
+          <w:tcPr>
+            <w:tcW w:w="1954" w:type="dxa"/>
+            <w:tcBorders>
+              <w:top w:val="single" w:sz="8" w:space="0" w:color="auto"/>
+              <w:left w:val="single" w:sz="8" w:space="0" w:color="auto"/>
+              <w:bottom w:val="single" w:sz="8" w:space="0" w:color="auto"/>
+              <w:right w:val="single" w:sz="8" w:space="0" w:color="auto"/>
+            </w:tcBorders>
+            <w:shd w:val="clear" w:color="000000" w:fill="FFFFFF"/>
+            <w:vAlign w:val="center"/>
+            <w:hideMark/>
+          </w:tcPr>
+          <w:p>
+            <w:pPr>
+              <w:spacing w:after="0" w:line="240" w:lineRule="auto"/>
+              <w:rPr>
+                <w:rFonts w:ascii="Calibri" w:eastAsia="Times New Roman" w:hAnsi="Calibri" w:cs="Calibri"/>
+                <w:color w:val="212121"/>
+                <w:kern w:val="0"/>
+                <w:sz w:val="24"/>
+                <w:szCs w:val="24"/>
+                <w:lang w:eastAsia="en-IN"/>
+                <w14:ligatures w14:val="none"/>
+              </w:rPr>
+            </w:pPr>
+            <w:r>
+              <w:rPr>
+                <w:rFonts w:ascii="Calibri" w:eastAsia="Times New Roman" w:hAnsi="Calibri" w:cs="Calibri"/>
+                <w:color w:val="212121"/>
+                <w:kern w:val="0"/>
+                <w:sz w:val="24"/>
+                <w:szCs w:val="24"/>
+                <w:lang w:eastAsia="en-IN"/>
+                <w14:ligatures w14:val="none"/>
+              </w:rPr>
+              <w:t xml:space="preserve">def </w:t>
+            </w:r>
+            <w:proofErr w:type="gramStart"/>
+            <w:r>
+              <w:rPr>
+                <w:rFonts w:ascii="Calibri" w:eastAsia="Times New Roman" w:hAnsi="Calibri" w:cs="Calibri"/>
+                <w:color w:val="212121"/>
+                <w:kern w:val="0"/>
+                <w:sz w:val="24"/>
+                <w:szCs w:val="24"/>
+                <w:lang w:eastAsia="en-IN"/>
+                <w14:ligatures w14:val="none"/>
+              </w:rPr>
+              <w:t>forward(</w:t>
+            </w:r>
+            <w:proofErr w:type="gramEnd"/>
+            <w:r>
+              <w:rPr>
+                <w:rFonts w:ascii="Calibri" w:eastAsia="Times New Roman" w:hAnsi="Calibri" w:cs="Calibri"/>
+                <w:color w:val="212121"/>
+                <w:kern w:val="0"/>
+                <w:sz w:val="24"/>
+                <w:szCs w:val="24"/>
+                <w:lang w:eastAsia="en-IN"/>
+                <w14:ligatures w14:val="none"/>
+              </w:rPr>
+              <w:t>)</w:t>
+            </w:r>
+          </w:p>
+        </w:tc>
+        <w:tc>
+          <w:tcPr>
+            <w:tcW w:w="8846" w:type="dxa"/>
+            <w:tcBorders>
+              <w:top w:val="single" w:sz="8" w:space="0" w:color="auto"/>
+              <w:left w:val="single" w:sz="8" w:space="0" w:color="auto"/>
+              <w:bottom w:val="single" w:sz="8" w:space="0" w:color="auto"/>
+              <w:right w:val="single" w:sz="8" w:space="0" w:color="auto"/>
+            </w:tcBorders>
+            <w:shd w:val="clear" w:color="000000" w:fill="FFFFFF"/>
+            <w:vAlign w:val="center"/>
+            <w:hideMark/>
+          </w:tcPr>
+          <w:p>
+            <w:pPr>
+              <w:spacing w:after="0" w:line="240" w:lineRule="auto"/>
+              <w:rPr>
+                <w:rFonts w:ascii="Calibri" w:eastAsia="Times New Roman" w:hAnsi="Calibri" w:cs="Calibri"/>
+                <w:color w:val="212121"/>
+                <w:kern w:val="0"/>
+                <w:sz w:val="24"/>
+                <w:szCs w:val="24"/>
+                <w:lang w:eastAsia="en-IN"/>
+                <w14:ligatures w14:val="none"/>
+              </w:rPr>
+            </w:pPr>
+            <w:r>
+              <w:rPr>
+                <w:rFonts w:ascii="Calibri" w:eastAsia="Times New Roman" w:hAnsi="Calibri" w:cs="Calibri"/>
+                <w:color w:val="212121"/>
+                <w:kern w:val="0"/>
+                <w:sz w:val="24"/>
+                <w:szCs w:val="24"/>
+                <w:lang w:eastAsia="en-IN"/>
+                <w14:ligatures w14:val="none"/>
+              </w:rPr>
+              <w:t>All </w:t>
+            </w:r>
+            <w:proofErr w:type="spellStart"/>
+            <w:proofErr w:type="gramStart"/>
+            <w:r>
+              <w:rPr>
+                <w:rFonts w:ascii="Calibri" w:eastAsia="Times New Roman" w:hAnsi="Calibri" w:cs="Calibri"/>
+                <w:color w:val="212121"/>
+                <w:kern w:val="0"/>
+                <w:sz w:val="24"/>
+                <w:szCs w:val="24"/>
+                <w:lang w:eastAsia="en-IN"/>
+                <w14:ligatures w14:val="none"/>
+              </w:rPr>
+              <w:t>nn.Module</w:t>
+            </w:r>
+            <w:proofErr w:type="spellEnd"/>
+            <w:proofErr w:type="gramEnd"/>
+            <w:r>
+              <w:rPr>
+                <w:rFonts w:ascii="Calibri" w:eastAsia="Times New Roman" w:hAnsi="Calibri" w:cs="Calibri"/>
+                <w:color w:val="212121"/>
+                <w:kern w:val="0"/>
+                <w:sz w:val="24"/>
+                <w:szCs w:val="24"/>
+                <w:lang w:eastAsia="en-IN"/>
+                <w14:ligatures w14:val="none"/>
+              </w:rPr>
+              <w:t> subclasses require a forward() method, this defines the computation that will take place on the data passed to the particular </w:t>
+            </w:r>
+            <w:proofErr w:type="spellStart"/>
+            <w:r>
+              <w:rPr>
+                <w:rFonts w:ascii="Calibri" w:eastAsia="Times New Roman" w:hAnsi="Calibri" w:cs="Calibri"/>
+                <w:color w:val="212121"/>
+                <w:kern w:val="0"/>
+                <w:sz w:val="24"/>
+                <w:szCs w:val="24"/>
+                <w:lang w:eastAsia="en-IN"/>
+                <w14:ligatures w14:val="none"/>
+              </w:rPr>
+              <w:t>nn.Module</w:t>
+            </w:r>
+            <w:proofErr w:type="spellEnd"/>
+            <w:r>
+              <w:rPr>
+                <w:rFonts w:ascii="Calibri" w:eastAsia="Times New Roman" w:hAnsi="Calibri" w:cs="Calibri"/>
+                <w:color w:val="212121"/>
+                <w:kern w:val="0"/>
+                <w:sz w:val="24"/>
+                <w:szCs w:val="24"/>
+                <w:lang w:eastAsia="en-IN"/>
+                <w14:ligatures w14:val="none"/>
+              </w:rPr>
+              <w:t> (e.g. the linear regression formula above).</w:t>
+            </w:r>
+          </w:p>
+        </w:tc>
+      </w:tr>
+    </w:tbl>
+    <w:p>
+      <w:pPr>
+        <w:pStyle w:val="ListParagraph"/>
+        <w:spacing w:line="240" w:lineRule="auto"/>
+        <w:rPr>
+          <w:rFonts w:ascii="Times New Roman" w:hAnsi="Times New Roman" w:cs="Times New Roman"/>
+          <w:sz w:val="28"/>
+          <w:szCs w:val="28"/>
+        </w:rPr>
+      </w:pPr>
+      <w:r>
+        <w:rPr>
+          <w:rFonts w:ascii="Times New Roman" w:hAnsi="Times New Roman" w:cs="Times New Roman"/>
+          <w:sz w:val="28"/>
+          <w:szCs w:val="28"/>
+          <w:highlight w:val="cyan"/>
+        </w:rPr>
+        <w:t>5:21:21</w:t>
+      </w:r>
+    </w:p>
+    <w:p>
+      <w:pPr>
+        <w:pStyle w:val="ListParagraph"/>
+        <w:spacing w:line="240" w:lineRule="auto"/>
+        <w:rPr>
+          <w:rFonts w:ascii="Times New Roman" w:hAnsi="Times New Roman" w:cs="Times New Roman"/>
+          <w:sz w:val="28"/>
+          <w:szCs w:val="28"/>
+        </w:rPr>
+      </w:pPr>
+      <w:r>
+        <w:rPr>
+          <w:rFonts w:ascii="Times New Roman" w:hAnsi="Times New Roman" w:cs="Times New Roman"/>
+          <w:sz w:val="28"/>
+          <w:szCs w:val="28"/>
+        </w:rPr>
+        <w:t xml:space="preserve">What each step in model </w:t>
+      </w:r>
+      <w:proofErr w:type="gramStart"/>
+      <w:r>
+        <w:rPr>
+          <w:rFonts w:ascii="Times New Roman" w:hAnsi="Times New Roman" w:cs="Times New Roman"/>
+          <w:sz w:val="28"/>
+          <w:szCs w:val="28"/>
+        </w:rPr>
+        <w:t>building ,</w:t>
+      </w:r>
+      <w:proofErr w:type="gramEnd"/>
+      <w:r>
+        <w:rPr>
+          <w:rFonts w:ascii="Times New Roman" w:hAnsi="Times New Roman" w:cs="Times New Roman"/>
+          <w:sz w:val="28"/>
+          <w:szCs w:val="28"/>
+        </w:rPr>
+        <w:t xml:space="preserve"> and which library is used</w:t>
+      </w:r>
+    </w:p>
+    <w:p>
+      <w:pPr>
+        <w:spacing w:line="240" w:lineRule="auto"/>
+        <w:rPr>
+          <w:rFonts w:ascii="Times New Roman" w:hAnsi="Times New Roman" w:cs="Times New Roman"/>
+          <w:b/>
+          <w:bCs/>
+          <w:sz w:val="28"/>
+          <w:szCs w:val="28"/>
+          <w:u w:val="single"/>
+        </w:rPr>
+      </w:pPr>
+      <w:r>
+        <w:rPr>
+          <w:rFonts w:ascii="Times New Roman" w:hAnsi="Times New Roman" w:cs="Times New Roman"/>
+          <w:b/>
+          <w:bCs/>
+          <w:sz w:val="28"/>
+          <w:szCs w:val="28"/>
+          <w:highlight w:val="green"/>
+          <w:u w:val="single"/>
+        </w:rPr>
+        <w:t>Checking the contents of the model</w:t>
+      </w:r>
+    </w:p>
+    <w:p>
+      <w:pPr>
+        <w:spacing w:line="240" w:lineRule="auto"/>
+        <w:rPr>
+          <w:rFonts w:ascii="Times New Roman" w:hAnsi="Times New Roman" w:cs="Times New Roman"/>
+          <w:sz w:val="28"/>
+          <w:szCs w:val="28"/>
+        </w:rPr>
+      </w:pPr>
+      <w:r>
+        <w:rPr>
+          <w:rFonts w:ascii="Times New Roman" w:hAnsi="Times New Roman" w:cs="Times New Roman"/>
+          <w:sz w:val="28"/>
+          <w:szCs w:val="28"/>
+        </w:rPr>
+        <w:t xml:space="preserve">We </w:t>
+      </w:r>
+      <w:proofErr w:type="gramStart"/>
+      <w:r>
+        <w:rPr>
+          <w:rFonts w:ascii="Times New Roman" w:hAnsi="Times New Roman" w:cs="Times New Roman"/>
+          <w:sz w:val="28"/>
+          <w:szCs w:val="28"/>
+        </w:rPr>
+        <w:t>use</w:t>
+      </w:r>
+      <w:r>
+        <w:rPr>
+          <w:rFonts w:ascii="Times New Roman" w:hAnsi="Times New Roman" w:cs="Times New Roman"/>
+          <w:sz w:val="28"/>
+          <w:szCs w:val="28"/>
+        </w:rPr>
+        <w:t xml:space="preserve"> </w:t>
+      </w:r>
+      <w:r>
+        <w:rPr>
+          <w:rFonts w:ascii="Times New Roman" w:hAnsi="Times New Roman" w:cs="Times New Roman"/>
+          <w:sz w:val="28"/>
+          <w:szCs w:val="28"/>
+          <w:highlight w:val="yellow"/>
+        </w:rPr>
+        <w:t>.parameters</w:t>
+      </w:r>
+      <w:proofErr w:type="gramEnd"/>
+      <w:r>
+        <w:rPr>
+          <w:rFonts w:ascii="Times New Roman" w:hAnsi="Times New Roman" w:cs="Times New Roman"/>
+          <w:sz w:val="28"/>
+          <w:szCs w:val="28"/>
+          <w:highlight w:val="yellow"/>
+        </w:rPr>
+        <w:t>()</w:t>
+      </w:r>
+      <w:r>
+        <w:rPr>
+          <w:rFonts w:ascii="Times New Roman" w:hAnsi="Times New Roman" w:cs="Times New Roman"/>
+          <w:sz w:val="28"/>
+          <w:szCs w:val="28"/>
+        </w:rPr>
+        <w:t xml:space="preserve"> function for checking the contents of the model.</w:t>
+      </w:r>
+    </w:p>
+    <w:p>
+      <w:pPr>
+        <w:spacing w:line="240" w:lineRule="auto"/>
+        <w:rPr>
+          <w:rFonts w:ascii="Times New Roman" w:hAnsi="Times New Roman" w:cs="Times New Roman"/>
+          <w:sz w:val="28"/>
+          <w:szCs w:val="28"/>
+        </w:rPr>
+      </w:pPr>
+      <w:r>
+        <w:rPr>
+          <w:rFonts w:ascii="Times New Roman" w:hAnsi="Times New Roman" w:cs="Times New Roman"/>
+          <w:sz w:val="28"/>
+          <w:szCs w:val="28"/>
+        </w:rPr>
+        <w:t>Use</w:t>
+      </w:r>
+      <w:r>
+        <w:rPr>
+          <w:rFonts w:ascii="Times New Roman" w:hAnsi="Times New Roman" w:cs="Times New Roman"/>
+          <w:sz w:val="28"/>
+          <w:szCs w:val="28"/>
+        </w:rPr>
+        <w:t xml:space="preserve"> random seed before instantiate the model. </w:t>
+      </w:r>
+    </w:p>
+    <w:p>
+      <w:pPr>
+        <w:spacing w:line="240" w:lineRule="auto"/>
+        <w:rPr>
+          <w:rFonts w:ascii="Times New Roman" w:hAnsi="Times New Roman" w:cs="Times New Roman"/>
+          <w:sz w:val="28"/>
+          <w:szCs w:val="28"/>
+        </w:rPr>
+      </w:pPr>
+      <w:r>
+        <w:rPr>
+          <w:rFonts w:ascii="Times New Roman" w:hAnsi="Times New Roman" w:cs="Times New Roman"/>
+          <w:b/>
+          <w:bCs/>
+          <w:sz w:val="28"/>
+          <w:szCs w:val="28"/>
+          <w:u w:val="single"/>
+        </w:rPr>
+        <w:t>Why use random seed</w:t>
+      </w:r>
+      <w:r>
+        <w:rPr>
+          <w:rFonts w:ascii="Times New Roman" w:hAnsi="Times New Roman" w:cs="Times New Roman"/>
+          <w:sz w:val="28"/>
+          <w:szCs w:val="28"/>
+        </w:rPr>
+        <w:t xml:space="preserve">?? </w:t>
+      </w:r>
+      <w:r>
+        <w:rPr>
+          <w:rFonts w:ascii="Times New Roman" w:hAnsi="Times New Roman" w:cs="Times New Roman"/>
+          <w:sz w:val="28"/>
+          <w:szCs w:val="28"/>
+        </w:rPr>
+        <w:sym w:font="Wingdings" w:char="F0E0"/>
+      </w:r>
+      <w:r>
+        <w:rPr>
+          <w:rFonts w:ascii="Times New Roman" w:hAnsi="Times New Roman" w:cs="Times New Roman"/>
+          <w:sz w:val="28"/>
+          <w:szCs w:val="28"/>
+        </w:rPr>
+        <w:t xml:space="preserve"> cos if we don’t </w:t>
+      </w:r>
+      <w:proofErr w:type="gramStart"/>
+      <w:r>
+        <w:rPr>
+          <w:rFonts w:ascii="Times New Roman" w:hAnsi="Times New Roman" w:cs="Times New Roman"/>
+          <w:sz w:val="28"/>
+          <w:szCs w:val="28"/>
+        </w:rPr>
+        <w:t>use ,</w:t>
+      </w:r>
+      <w:proofErr w:type="gramEnd"/>
+      <w:r>
+        <w:rPr>
+          <w:rFonts w:ascii="Times New Roman" w:hAnsi="Times New Roman" w:cs="Times New Roman"/>
+          <w:sz w:val="28"/>
+          <w:szCs w:val="28"/>
+        </w:rPr>
+        <w:t xml:space="preserve"> computer / machine is going to give different results every time we run the model</w:t>
+      </w:r>
+    </w:p>
+    <w:p>
+      <w:pPr>
+        <w:spacing w:line="240" w:lineRule="auto"/>
+        <w:rPr>
+          <w:rFonts w:ascii="Times New Roman" w:hAnsi="Times New Roman" w:cs="Times New Roman"/>
+          <w:sz w:val="28"/>
+          <w:szCs w:val="28"/>
+        </w:rPr>
+      </w:pPr>
+      <w:r>
+        <w:rPr>
+          <w:rFonts w:ascii="Times New Roman" w:hAnsi="Times New Roman" w:cs="Times New Roman"/>
+          <w:sz w:val="28"/>
+          <w:szCs w:val="28"/>
+        </w:rPr>
+        <w:t xml:space="preserve">If we use random </w:t>
+      </w:r>
+      <w:proofErr w:type="gramStart"/>
+      <w:r>
+        <w:rPr>
+          <w:rFonts w:ascii="Times New Roman" w:hAnsi="Times New Roman" w:cs="Times New Roman"/>
+          <w:sz w:val="28"/>
+          <w:szCs w:val="28"/>
+        </w:rPr>
+        <w:t>seed ,</w:t>
+      </w:r>
+      <w:proofErr w:type="gramEnd"/>
+      <w:r>
+        <w:rPr>
+          <w:rFonts w:ascii="Times New Roman" w:hAnsi="Times New Roman" w:cs="Times New Roman"/>
+          <w:sz w:val="28"/>
+          <w:szCs w:val="28"/>
+        </w:rPr>
+        <w:t xml:space="preserve"> we are forcing the machine , to provide same random no. </w:t>
+      </w:r>
+      <w:r>
+        <w:rPr>
+          <w:rFonts w:ascii="Times New Roman" w:hAnsi="Times New Roman" w:cs="Times New Roman"/>
+          <w:sz w:val="28"/>
+          <w:szCs w:val="28"/>
+        </w:rPr>
+        <w:t>every time</w:t>
+      </w:r>
+      <w:r>
+        <w:rPr>
+          <w:rFonts w:ascii="Times New Roman" w:hAnsi="Times New Roman" w:cs="Times New Roman"/>
+          <w:sz w:val="28"/>
+          <w:szCs w:val="28"/>
+        </w:rPr>
+        <w:t>.</w:t>
+      </w:r>
+    </w:p>
+    <w:p>
+      <w:pPr>
+        <w:pStyle w:val="HTMLPreformatted"/>
+        <w:rPr>
+          <w:rStyle w:val="c1"/>
+          <w:rFonts w:ascii="var(--md-code-font-family)" w:eastAsiaTheme="majorEastAsia" w:hAnsi="var(--md-code-font-family)"/>
+          <w:i/>
+          <w:iCs/>
+        </w:rPr>
+      </w:pPr>
+    </w:p>
+    <w:p>
+      <w:pPr>
+        <w:shd w:val="clear" w:color="auto" w:fill="F7F7F7"/>
+        <w:spacing w:after="0" w:line="285" w:lineRule="atLeast"/>
+        <w:rPr>
+          <w:rFonts w:ascii="Courier New" w:eastAsia="Times New Roman" w:hAnsi="Courier New" w:cs="Courier New"/>
+          <w:color w:val="000000"/>
+          <w:kern w:val="0"/>
+          <w:sz w:val="21"/>
+          <w:szCs w:val="21"/>
+          <w:lang w:eastAsia="en-IN"/>
+          <w14:ligatures w14:val="none"/>
+        </w:rPr>
+      </w:pPr>
+      <w:r>
+        <w:rPr>
+          <w:rFonts w:ascii="Courier New" w:eastAsia="Times New Roman" w:hAnsi="Courier New" w:cs="Courier New"/>
+          <w:color w:val="008000"/>
+          <w:kern w:val="0"/>
+          <w:sz w:val="21"/>
+          <w:szCs w:val="21"/>
+          <w:lang w:eastAsia="en-IN"/>
+          <w14:ligatures w14:val="none"/>
+        </w:rPr>
+        <w:t xml:space="preserve"># Set manual seed since </w:t>
+      </w:r>
+      <w:proofErr w:type="spellStart"/>
+      <w:proofErr w:type="gramStart"/>
+      <w:r>
+        <w:rPr>
+          <w:rFonts w:ascii="Courier New" w:eastAsia="Times New Roman" w:hAnsi="Courier New" w:cs="Courier New"/>
+          <w:color w:val="008000"/>
+          <w:kern w:val="0"/>
+          <w:sz w:val="21"/>
+          <w:szCs w:val="21"/>
+          <w:lang w:eastAsia="en-IN"/>
+          <w14:ligatures w14:val="none"/>
+        </w:rPr>
+        <w:t>nn.Parameter</w:t>
+      </w:r>
+      <w:proofErr w:type="spellEnd"/>
+      <w:proofErr w:type="gramEnd"/>
+      <w:r>
+        <w:rPr>
+          <w:rFonts w:ascii="Courier New" w:eastAsia="Times New Roman" w:hAnsi="Courier New" w:cs="Courier New"/>
+          <w:color w:val="008000"/>
+          <w:kern w:val="0"/>
+          <w:sz w:val="21"/>
+          <w:szCs w:val="21"/>
+          <w:lang w:eastAsia="en-IN"/>
+          <w14:ligatures w14:val="none"/>
+        </w:rPr>
+        <w:t xml:space="preserve"> are randomly </w:t>
+      </w:r>
+      <w:proofErr w:type="spellStart"/>
+      <w:r>
+        <w:rPr>
+          <w:rFonts w:ascii="Courier New" w:eastAsia="Times New Roman" w:hAnsi="Courier New" w:cs="Courier New"/>
+          <w:color w:val="008000"/>
+          <w:kern w:val="0"/>
+          <w:sz w:val="21"/>
+          <w:szCs w:val="21"/>
+          <w:lang w:eastAsia="en-IN"/>
+          <w14:ligatures w14:val="none"/>
+        </w:rPr>
+        <w:t>initialzied</w:t>
+      </w:r>
+      <w:proofErr w:type="spellEnd"/>
+    </w:p>
+    <w:p>
+      <w:pPr>
+        <w:shd w:val="clear" w:color="auto" w:fill="F7F7F7"/>
+        <w:spacing w:after="0" w:line="285" w:lineRule="atLeast"/>
+        <w:rPr>
+          <w:rFonts w:ascii="Courier New" w:eastAsia="Times New Roman" w:hAnsi="Courier New" w:cs="Courier New"/>
+          <w:color w:val="000000"/>
+          <w:kern w:val="0"/>
+          <w:sz w:val="21"/>
+          <w:szCs w:val="21"/>
+          <w:lang w:eastAsia="en-IN"/>
+          <w14:ligatures w14:val="none"/>
+        </w:rPr>
+      </w:pPr>
+      <w:proofErr w:type="spellStart"/>
+      <w:proofErr w:type="gramStart"/>
+      <w:r>
+        <w:rPr>
+          <w:rFonts w:ascii="Courier New" w:eastAsia="Times New Roman" w:hAnsi="Courier New" w:cs="Courier New"/>
+          <w:color w:val="000000"/>
+          <w:kern w:val="0"/>
+          <w:sz w:val="21"/>
+          <w:szCs w:val="21"/>
+          <w:lang w:eastAsia="en-IN"/>
+          <w14:ligatures w14:val="none"/>
+        </w:rPr>
+        <w:t>torch.manual</w:t>
+      </w:r>
+      <w:proofErr w:type="gramEnd"/>
+      <w:r>
+        <w:rPr>
+          <w:rFonts w:ascii="Courier New" w:eastAsia="Times New Roman" w:hAnsi="Courier New" w:cs="Courier New"/>
+          <w:color w:val="000000"/>
+          <w:kern w:val="0"/>
+          <w:sz w:val="21"/>
+          <w:szCs w:val="21"/>
+          <w:lang w:eastAsia="en-IN"/>
+          <w14:ligatures w14:val="none"/>
+        </w:rPr>
+        <w:t>_seed</w:t>
+      </w:r>
+      <w:proofErr w:type="spellEnd"/>
+      <w:r>
+        <w:rPr>
+          <w:rFonts w:ascii="Courier New" w:eastAsia="Times New Roman" w:hAnsi="Courier New" w:cs="Courier New"/>
+          <w:color w:val="000000"/>
+          <w:kern w:val="0"/>
+          <w:sz w:val="21"/>
+          <w:szCs w:val="21"/>
+          <w:lang w:eastAsia="en-IN"/>
+          <w14:ligatures w14:val="none"/>
+        </w:rPr>
+        <w:t>(</w:t>
+      </w:r>
+      <w:r>
+        <w:rPr>
+          <w:rFonts w:ascii="Courier New" w:eastAsia="Times New Roman" w:hAnsi="Courier New" w:cs="Courier New"/>
+          <w:color w:val="098156"/>
+          <w:kern w:val="0"/>
+          <w:sz w:val="21"/>
+          <w:szCs w:val="21"/>
+          <w:lang w:eastAsia="en-IN"/>
+          <w14:ligatures w14:val="none"/>
+        </w:rPr>
+        <w:t>42</w:t>
+      </w:r>
+      <w:r>
+        <w:rPr>
+          <w:rFonts w:ascii="Courier New" w:eastAsia="Times New Roman" w:hAnsi="Courier New" w:cs="Courier New"/>
+          <w:color w:val="000000"/>
+          <w:kern w:val="0"/>
+          <w:sz w:val="21"/>
+          <w:szCs w:val="21"/>
+          <w:lang w:eastAsia="en-IN"/>
+          <w14:ligatures w14:val="none"/>
+        </w:rPr>
+        <w:t>)</w:t>
+      </w:r>
+    </w:p>
+    <w:p>
+      <w:pPr>
+        <w:shd w:val="clear" w:color="auto" w:fill="F7F7F7"/>
+        <w:spacing w:after="0" w:line="285" w:lineRule="atLeast"/>
+        <w:rPr>
+          <w:rFonts w:ascii="Courier New" w:eastAsia="Times New Roman" w:hAnsi="Courier New" w:cs="Courier New"/>
+          <w:color w:val="000000"/>
+          <w:kern w:val="0"/>
+          <w:sz w:val="21"/>
+          <w:szCs w:val="21"/>
+          <w:lang w:eastAsia="en-IN"/>
+          <w14:ligatures w14:val="none"/>
+        </w:rPr>
+      </w:pPr>
+    </w:p>
+    <w:p>
+      <w:pPr>
+        <w:shd w:val="clear" w:color="auto" w:fill="F7F7F7"/>
+        <w:spacing w:after="0" w:line="285" w:lineRule="atLeast"/>
+        <w:rPr>
+          <w:rFonts w:ascii="Courier New" w:eastAsia="Times New Roman" w:hAnsi="Courier New" w:cs="Courier New"/>
+          <w:color w:val="000000"/>
+          <w:kern w:val="0"/>
+          <w:sz w:val="21"/>
+          <w:szCs w:val="21"/>
+          <w:lang w:eastAsia="en-IN"/>
+          <w14:ligatures w14:val="none"/>
+        </w:rPr>
+      </w:pPr>
+      <w:r>
+        <w:rPr>
+          <w:rFonts w:ascii="Courier New" w:eastAsia="Times New Roman" w:hAnsi="Courier New" w:cs="Courier New"/>
+          <w:color w:val="008000"/>
+          <w:kern w:val="0"/>
+          <w:sz w:val="21"/>
+          <w:szCs w:val="21"/>
+          <w:lang w:eastAsia="en-IN"/>
+          <w14:ligatures w14:val="none"/>
+        </w:rPr>
+        <w:t xml:space="preserve"># Create an instance of the model (this is a subclass of </w:t>
+      </w:r>
+      <w:proofErr w:type="spellStart"/>
+      <w:proofErr w:type="gramStart"/>
+      <w:r>
+        <w:rPr>
+          <w:rFonts w:ascii="Courier New" w:eastAsia="Times New Roman" w:hAnsi="Courier New" w:cs="Courier New"/>
+          <w:color w:val="008000"/>
+          <w:kern w:val="0"/>
+          <w:sz w:val="21"/>
+          <w:szCs w:val="21"/>
+          <w:lang w:eastAsia="en-IN"/>
+          <w14:ligatures w14:val="none"/>
+        </w:rPr>
+        <w:t>nn.Module</w:t>
+      </w:r>
+      <w:proofErr w:type="spellEnd"/>
+      <w:proofErr w:type="gramEnd"/>
+      <w:r>
+        <w:rPr>
+          <w:rFonts w:ascii="Courier New" w:eastAsia="Times New Roman" w:hAnsi="Courier New" w:cs="Courier New"/>
+          <w:color w:val="008000"/>
+          <w:kern w:val="0"/>
+          <w:sz w:val="21"/>
+          <w:szCs w:val="21"/>
+          <w:lang w:eastAsia="en-IN"/>
+          <w14:ligatures w14:val="none"/>
+        </w:rPr>
+        <w:t xml:space="preserve"> that contains </w:t>
+      </w:r>
+      <w:proofErr w:type="spellStart"/>
+      <w:r>
+        <w:rPr>
+          <w:rFonts w:ascii="Courier New" w:eastAsia="Times New Roman" w:hAnsi="Courier New" w:cs="Courier New"/>
+          <w:color w:val="008000"/>
+          <w:kern w:val="0"/>
+          <w:sz w:val="21"/>
+          <w:szCs w:val="21"/>
+          <w:lang w:eastAsia="en-IN"/>
+          <w14:ligatures w14:val="none"/>
+        </w:rPr>
+        <w:t>nn.Parameter</w:t>
+      </w:r>
+      <w:proofErr w:type="spellEnd"/>
+      <w:r>
+        <w:rPr>
+          <w:rFonts w:ascii="Courier New" w:eastAsia="Times New Roman" w:hAnsi="Courier New" w:cs="Courier New"/>
+          <w:color w:val="008000"/>
+          <w:kern w:val="0"/>
+          <w:sz w:val="21"/>
+          <w:szCs w:val="21"/>
+          <w:lang w:eastAsia="en-IN"/>
+          <w14:ligatures w14:val="none"/>
+        </w:rPr>
+        <w:t>(s))</w:t>
+      </w:r>
+    </w:p>
+    <w:p>
+      <w:pPr>
+        <w:shd w:val="clear" w:color="auto" w:fill="F7F7F7"/>
+        <w:spacing w:after="0" w:line="285" w:lineRule="atLeast"/>
+        <w:rPr>
+          <w:rFonts w:ascii="Courier New" w:eastAsia="Times New Roman" w:hAnsi="Courier New" w:cs="Courier New"/>
+          <w:color w:val="000000"/>
+          <w:kern w:val="0"/>
+          <w:sz w:val="21"/>
+          <w:szCs w:val="21"/>
+          <w:lang w:eastAsia="en-IN"/>
+          <w14:ligatures w14:val="none"/>
+        </w:rPr>
+      </w:pPr>
+      <w:r>
+        <w:rPr>
+          <w:rFonts w:ascii="Courier New" w:eastAsia="Times New Roman" w:hAnsi="Courier New" w:cs="Courier New"/>
+          <w:color w:val="000000"/>
+          <w:kern w:val="0"/>
+          <w:sz w:val="21"/>
+          <w:szCs w:val="21"/>
+          <w:lang w:eastAsia="en-IN"/>
+          <w14:ligatures w14:val="none"/>
+        </w:rPr>
+        <w:t xml:space="preserve">model_0 = </w:t>
+      </w:r>
+      <w:proofErr w:type="spellStart"/>
+      <w:proofErr w:type="gramStart"/>
+      <w:r>
+        <w:rPr>
+          <w:rFonts w:ascii="Courier New" w:eastAsia="Times New Roman" w:hAnsi="Courier New" w:cs="Courier New"/>
+          <w:color w:val="000000"/>
+          <w:kern w:val="0"/>
+          <w:sz w:val="21"/>
+          <w:szCs w:val="21"/>
+          <w:lang w:eastAsia="en-IN"/>
+          <w14:ligatures w14:val="none"/>
+        </w:rPr>
+        <w:t>LinearRegressionModel</w:t>
+      </w:r>
+      <w:proofErr w:type="spellEnd"/>
+      <w:r>
+        <w:rPr>
+          <w:rFonts w:ascii="Courier New" w:eastAsia="Times New Roman" w:hAnsi="Courier New" w:cs="Courier New"/>
+          <w:color w:val="000000"/>
+          <w:kern w:val="0"/>
+          <w:sz w:val="21"/>
+          <w:szCs w:val="21"/>
+          <w:lang w:eastAsia="en-IN"/>
+          <w14:ligatures w14:val="none"/>
+        </w:rPr>
+        <w:t>(</w:t>
+      </w:r>
+      <w:proofErr w:type="gramEnd"/>
+      <w:r>
+        <w:rPr>
+          <w:rFonts w:ascii="Courier New" w:eastAsia="Times New Roman" w:hAnsi="Courier New" w:cs="Courier New"/>
+          <w:color w:val="000000"/>
+          <w:kern w:val="0"/>
+          <w:sz w:val="21"/>
+          <w:szCs w:val="21"/>
+          <w:lang w:eastAsia="en-IN"/>
+          <w14:ligatures w14:val="none"/>
+        </w:rPr>
+        <w:t>)</w:t>
+      </w:r>
+    </w:p>
+    <w:p>
+      <w:pPr>
+        <w:shd w:val="clear" w:color="auto" w:fill="F7F7F7"/>
+        <w:spacing w:after="0" w:line="285" w:lineRule="atLeast"/>
+        <w:rPr>
+          <w:rFonts w:ascii="Courier New" w:eastAsia="Times New Roman" w:hAnsi="Courier New" w:cs="Courier New"/>
+          <w:color w:val="000000"/>
+          <w:kern w:val="0"/>
+          <w:sz w:val="21"/>
+          <w:szCs w:val="21"/>
+          <w:lang w:eastAsia="en-IN"/>
+          <w14:ligatures w14:val="none"/>
+        </w:rPr>
+      </w:pPr>
+    </w:p>
+    <w:p>
+      <w:pPr>
+        <w:shd w:val="clear" w:color="auto" w:fill="F7F7F7"/>
+        <w:spacing w:after="0" w:line="285" w:lineRule="atLeast"/>
+        <w:rPr>
+          <w:rFonts w:ascii="Courier New" w:eastAsia="Times New Roman" w:hAnsi="Courier New" w:cs="Courier New"/>
+          <w:color w:val="000000"/>
+          <w:kern w:val="0"/>
+          <w:sz w:val="21"/>
+          <w:szCs w:val="21"/>
+          <w:lang w:eastAsia="en-IN"/>
+          <w14:ligatures w14:val="none"/>
+        </w:rPr>
+      </w:pPr>
+      <w:r>
+        <w:rPr>
+          <w:rFonts w:ascii="Courier New" w:eastAsia="Times New Roman" w:hAnsi="Courier New" w:cs="Courier New"/>
+          <w:color w:val="008000"/>
+          <w:kern w:val="0"/>
+          <w:sz w:val="21"/>
+          <w:szCs w:val="21"/>
+          <w:lang w:eastAsia="en-IN"/>
+          <w14:ligatures w14:val="none"/>
+        </w:rPr>
+        <w:t xml:space="preserve"># Check the </w:t>
+      </w:r>
+      <w:proofErr w:type="spellStart"/>
+      <w:proofErr w:type="gramStart"/>
+      <w:r>
+        <w:rPr>
+          <w:rFonts w:ascii="Courier New" w:eastAsia="Times New Roman" w:hAnsi="Courier New" w:cs="Courier New"/>
+          <w:color w:val="008000"/>
+          <w:kern w:val="0"/>
+          <w:sz w:val="21"/>
+          <w:szCs w:val="21"/>
+          <w:lang w:eastAsia="en-IN"/>
+          <w14:ligatures w14:val="none"/>
+        </w:rPr>
+        <w:t>nn.Parameter</w:t>
+      </w:r>
+      <w:proofErr w:type="spellEnd"/>
+      <w:proofErr w:type="gramEnd"/>
+      <w:r>
+        <w:rPr>
+          <w:rFonts w:ascii="Courier New" w:eastAsia="Times New Roman" w:hAnsi="Courier New" w:cs="Courier New"/>
+          <w:color w:val="008000"/>
+          <w:kern w:val="0"/>
+          <w:sz w:val="21"/>
+          <w:szCs w:val="21"/>
+          <w:lang w:eastAsia="en-IN"/>
+          <w14:ligatures w14:val="none"/>
+        </w:rPr>
+        <w:t xml:space="preserve">(s) within the </w:t>
+      </w:r>
+      <w:proofErr w:type="spellStart"/>
+      <w:r>
+        <w:rPr>
+          <w:rFonts w:ascii="Courier New" w:eastAsia="Times New Roman" w:hAnsi="Courier New" w:cs="Courier New"/>
+          <w:color w:val="008000"/>
+          <w:kern w:val="0"/>
+          <w:sz w:val="21"/>
+          <w:szCs w:val="21"/>
+          <w:lang w:eastAsia="en-IN"/>
+          <w14:ligatures w14:val="none"/>
+        </w:rPr>
+        <w:t>nn.Module</w:t>
+      </w:r>
+      <w:proofErr w:type="spellEnd"/>
+      <w:r>
+        <w:rPr>
+          <w:rFonts w:ascii="Courier New" w:eastAsia="Times New Roman" w:hAnsi="Courier New" w:cs="Courier New"/>
+          <w:color w:val="008000"/>
+          <w:kern w:val="0"/>
+          <w:sz w:val="21"/>
+          <w:szCs w:val="21"/>
+          <w:lang w:eastAsia="en-IN"/>
+          <w14:ligatures w14:val="none"/>
+        </w:rPr>
+        <w:t xml:space="preserve"> subclass we created</w:t>
+      </w:r>
+    </w:p>
+    <w:p>
+      <w:pPr>
+        <w:shd w:val="clear" w:color="auto" w:fill="F7F7F7"/>
+        <w:spacing w:after="0" w:line="285" w:lineRule="atLeast"/>
+        <w:rPr>
+          <w:rFonts w:ascii="Courier New" w:eastAsia="Times New Roman" w:hAnsi="Courier New" w:cs="Courier New"/>
+          <w:color w:val="000000"/>
+          <w:kern w:val="0"/>
+          <w:sz w:val="21"/>
+          <w:szCs w:val="21"/>
+          <w:lang w:eastAsia="en-IN"/>
+          <w14:ligatures w14:val="none"/>
+        </w:rPr>
+      </w:pPr>
+      <w:r>
+        <w:rPr>
+          <w:rFonts w:ascii="Courier New" w:eastAsia="Times New Roman" w:hAnsi="Courier New" w:cs="Courier New"/>
+          <w:color w:val="257693"/>
+          <w:kern w:val="0"/>
+          <w:sz w:val="21"/>
+          <w:szCs w:val="21"/>
+          <w:lang w:eastAsia="en-IN"/>
+          <w14:ligatures w14:val="none"/>
+        </w:rPr>
+        <w:t>list</w:t>
+      </w:r>
+      <w:r>
+        <w:rPr>
+          <w:rFonts w:ascii="Courier New" w:eastAsia="Times New Roman" w:hAnsi="Courier New" w:cs="Courier New"/>
+          <w:color w:val="000000"/>
+          <w:kern w:val="0"/>
+          <w:sz w:val="21"/>
+          <w:szCs w:val="21"/>
+          <w:lang w:eastAsia="en-IN"/>
+          <w14:ligatures w14:val="none"/>
+        </w:rPr>
+        <w:t>(model_</w:t>
+      </w:r>
+      <w:proofErr w:type="gramStart"/>
+      <w:r>
+        <w:rPr>
+          <w:rFonts w:ascii="Courier New" w:eastAsia="Times New Roman" w:hAnsi="Courier New" w:cs="Courier New"/>
+          <w:color w:val="000000"/>
+          <w:kern w:val="0"/>
+          <w:sz w:val="21"/>
+          <w:szCs w:val="21"/>
+          <w:lang w:eastAsia="en-IN"/>
+          <w14:ligatures w14:val="none"/>
+        </w:rPr>
+        <w:t>0.parameters</w:t>
+      </w:r>
+      <w:proofErr w:type="gramEnd"/>
+      <w:r>
+        <w:rPr>
+          <w:rFonts w:ascii="Courier New" w:eastAsia="Times New Roman" w:hAnsi="Courier New" w:cs="Courier New"/>
+          <w:color w:val="000000"/>
+          <w:kern w:val="0"/>
+          <w:sz w:val="21"/>
+          <w:szCs w:val="21"/>
+          <w:lang w:eastAsia="en-IN"/>
+          <w14:ligatures w14:val="none"/>
+        </w:rPr>
+        <w:t>())</w:t>
+      </w:r>
+    </w:p>
+    <w:p>
+      <w:pPr>
+        <w:pStyle w:val="HTMLPreformatted"/>
+        <w:rPr>
+          <w:rStyle w:val="p"/>
+          <w:rFonts w:ascii="var(--md-code-font-family)" w:hAnsi="var(--md-code-font-family)"/>
+        </w:rPr>
+      </w:pPr>
+    </w:p>
+    <w:p>
+      <w:pPr>
+        <w:shd w:val="clear" w:color="auto" w:fill="F7F7F7"/>
+        <w:spacing w:after="0" w:line="285" w:lineRule="atLeast"/>
+        <w:rPr>
+          <w:rFonts w:ascii="Courier New" w:eastAsia="Times New Roman" w:hAnsi="Courier New" w:cs="Courier New"/>
+          <w:color w:val="000000"/>
+          <w:kern w:val="0"/>
+          <w:sz w:val="21"/>
+          <w:szCs w:val="21"/>
+          <w:lang w:eastAsia="en-IN"/>
+          <w14:ligatures w14:val="none"/>
+        </w:rPr>
+      </w:pPr>
+      <w:r>
+        <w:rPr>
+          <w:rFonts w:ascii="Courier New" w:eastAsia="Times New Roman" w:hAnsi="Courier New" w:cs="Courier New"/>
+          <w:color w:val="008000"/>
+          <w:kern w:val="0"/>
+          <w:sz w:val="21"/>
+          <w:szCs w:val="21"/>
+          <w:lang w:eastAsia="en-IN"/>
+          <w14:ligatures w14:val="none"/>
+        </w:rPr>
+        <w:t xml:space="preserve"># List named parameters </w:t>
+      </w:r>
+    </w:p>
+    <w:p>
+      <w:pPr>
+        <w:shd w:val="clear" w:color="auto" w:fill="F7F7F7"/>
+        <w:spacing w:after="0" w:line="285" w:lineRule="atLeast"/>
+        <w:rPr>
+          <w:rFonts w:ascii="Courier New" w:eastAsia="Times New Roman" w:hAnsi="Courier New" w:cs="Courier New"/>
+          <w:color w:val="000000"/>
+          <w:kern w:val="0"/>
+          <w:sz w:val="21"/>
+          <w:szCs w:val="21"/>
+          <w:lang w:eastAsia="en-IN"/>
+          <w14:ligatures w14:val="none"/>
+        </w:rPr>
+      </w:pPr>
+      <w:r>
+        <w:rPr>
+          <w:rFonts w:ascii="Courier New" w:eastAsia="Times New Roman" w:hAnsi="Courier New" w:cs="Courier New"/>
+          <w:color w:val="000000"/>
+          <w:kern w:val="0"/>
+          <w:sz w:val="21"/>
+          <w:szCs w:val="21"/>
+          <w:lang w:eastAsia="en-IN"/>
+          <w14:ligatures w14:val="none"/>
+        </w:rPr>
+        <w:t>model_</w:t>
+      </w:r>
+      <w:proofErr w:type="gramStart"/>
+      <w:r>
+        <w:rPr>
+          <w:rFonts w:ascii="Courier New" w:eastAsia="Times New Roman" w:hAnsi="Courier New" w:cs="Courier New"/>
+          <w:color w:val="000000"/>
+          <w:kern w:val="0"/>
+          <w:sz w:val="21"/>
+          <w:szCs w:val="21"/>
+          <w:lang w:eastAsia="en-IN"/>
+          <w14:ligatures w14:val="none"/>
+        </w:rPr>
+        <w:t>0.state</w:t>
+      </w:r>
+      <w:proofErr w:type="gramEnd"/>
+      <w:r>
+        <w:rPr>
+          <w:rFonts w:ascii="Courier New" w:eastAsia="Times New Roman" w:hAnsi="Courier New" w:cs="Courier New"/>
+          <w:color w:val="000000"/>
+          <w:kern w:val="0"/>
+          <w:sz w:val="21"/>
+          <w:szCs w:val="21"/>
+          <w:lang w:eastAsia="en-IN"/>
+          <w14:ligatures w14:val="none"/>
+        </w:rPr>
+        <w:t>_dict()</w:t>
+      </w:r>
+    </w:p>
+    <w:p>
+      <w:pPr>
+        <w:pStyle w:val="HTMLPreformatted"/>
+        <w:rPr>
+          <w:rFonts w:ascii="var(--md-code-font-family)" w:hAnsi="var(--md-code-font-family)"/>
+        </w:rPr>
+      </w:pPr>
+    </w:p>
+    <w:p>
+      <w:pPr>
+        <w:pStyle w:val="HTMLPreformatted"/>
+        <w:rPr>
+          <w:rFonts w:ascii="var(--md-code-font-family)" w:hAnsi="var(--md-code-font-family)"/>
+        </w:rPr>
+      </w:pPr>
+      <w:proofErr w:type="gramStart"/>
+      <w:r>
+        <w:rPr>
+          <w:rFonts w:ascii="Roboto" w:hAnsi="Roboto"/>
+          <w:shd w:val="clear" w:color="auto" w:fill="FFFFFF"/>
+        </w:rPr>
+        <w:t>Essentially</w:t>
+      </w:r>
+      <w:proofErr w:type="gramEnd"/>
+      <w:r>
+        <w:rPr>
+          <w:rFonts w:ascii="Roboto" w:hAnsi="Roboto"/>
+          <w:shd w:val="clear" w:color="auto" w:fill="FFFFFF"/>
+        </w:rPr>
+        <w:t xml:space="preserve"> we want to start from random parameters and get the model to update them towards parameters that fit our data best (the hardcoded </w:t>
+      </w:r>
+      <w:r>
+        <w:rPr>
+          <w:rStyle w:val="HTMLCode"/>
+          <w:rFonts w:ascii="var(--md-code-font-family)" w:hAnsi="var(--md-code-font-family)"/>
+        </w:rPr>
+        <w:t>weight</w:t>
+      </w:r>
+      <w:r>
+        <w:rPr>
+          <w:rFonts w:ascii="Roboto" w:hAnsi="Roboto"/>
+          <w:shd w:val="clear" w:color="auto" w:fill="FFFFFF"/>
+        </w:rPr>
+        <w:t> and </w:t>
+      </w:r>
+      <w:r>
+        <w:rPr>
+          <w:rStyle w:val="HTMLCode"/>
+          <w:rFonts w:ascii="var(--md-code-font-family)" w:hAnsi="var(--md-code-font-family)"/>
+        </w:rPr>
+        <w:t>bias</w:t>
+      </w:r>
+      <w:r>
+        <w:rPr>
+          <w:rFonts w:ascii="Roboto" w:hAnsi="Roboto"/>
+          <w:shd w:val="clear" w:color="auto" w:fill="FFFFFF"/>
+        </w:rPr>
+        <w:t> values we set when creating our straight line data).</w:t>
+      </w:r>
+    </w:p>
+    <w:p>
+      <w:pPr>
+        <w:pStyle w:val="HTMLPreformatted"/>
+        <w:rPr>
+          <w:rFonts w:ascii="var(--md-code-font-family)" w:hAnsi="var(--md-code-font-family)"/>
+        </w:rPr>
+      </w:pPr>
+    </w:p>
+    <w:p>
+      <w:pPr>
+        <w:pStyle w:val="HTMLPreformatted"/>
+        <w:rPr>
+          <w:rFonts w:ascii="var(--md-code-font-family)" w:hAnsi="var(--md-code-font-family)"/>
+        </w:rPr>
+      </w:pPr>
+      <w:r>
+        <w:rPr>
+          <w:rFonts w:ascii="var(--md-code-font-family)" w:hAnsi="var(--md-code-font-family)"/>
+        </w:rPr>
+        <w:t xml:space="preserve">What it means is </w:t>
+      </w:r>
+      <w:r>
+        <w:rPr>
+          <w:rFonts w:ascii="var(--md-code-font-family)" w:hAnsi="var(--md-code-font-family)"/>
+        </w:rPr>
+        <w:sym w:font="Wingdings" w:char="F0E0"/>
+      </w:r>
+      <w:r>
+        <w:rPr>
+          <w:rFonts w:ascii="var(--md-code-font-family)" w:hAnsi="var(--md-code-font-family)"/>
+        </w:rPr>
+        <w:t xml:space="preserve">  goal of our model </w:t>
+      </w:r>
+      <w:proofErr w:type="gramStart"/>
+      <w:r>
+        <w:rPr>
+          <w:rFonts w:ascii="var(--md-code-font-family)" w:hAnsi="var(--md-code-font-family)"/>
+        </w:rPr>
+        <w:t>is ,</w:t>
+      </w:r>
+      <w:proofErr w:type="gramEnd"/>
+      <w:r>
+        <w:rPr>
+          <w:rFonts w:ascii="var(--md-code-font-family)" w:hAnsi="var(--md-code-font-family)"/>
+        </w:rPr>
+        <w:t xml:space="preserve"> the above weight and bias ( random ones) need to match the hardcoded ones( 0.7 and 0.3)</w:t>
+      </w:r>
+    </w:p>
+    <w:p>
+      <w:pPr>
+        <w:pStyle w:val="HTMLPreformatted"/>
+        <w:rPr>
+          <w:rFonts w:ascii="var(--md-code-font-family)" w:hAnsi="var(--md-code-font-family)"/>
+        </w:rPr>
+      </w:pPr>
+      <w:r>
+        <w:rPr>
+          <w:rFonts w:ascii="var(--md-code-font-family)" w:hAnsi="var(--md-code-font-family)"/>
+        </w:rPr>
+        <w:t>Weight = 0.7</w:t>
+      </w:r>
+    </w:p>
+    <w:p>
+      <w:pPr>
+        <w:pStyle w:val="HTMLPreformatted"/>
+        <w:rPr>
+          <w:rFonts w:ascii="var(--md-code-font-family)" w:hAnsi="var(--md-code-font-family)"/>
+        </w:rPr>
+      </w:pPr>
+      <w:r>
+        <w:rPr>
+          <w:rFonts w:ascii="var(--md-code-font-family)" w:hAnsi="var(--md-code-font-family)"/>
+        </w:rPr>
+        <w:t>Bias = 0.3</w:t>
+      </w:r>
+    </w:p>
+    <w:p>
+      <w:pPr>
+        <w:pStyle w:val="HTMLPreformatted"/>
+        <w:rPr>
+          <w:rFonts w:ascii="var(--md-code-font-family)" w:hAnsi="var(--md-code-font-family)"/>
+        </w:rPr>
+      </w:pPr>
+    </w:p>
+    <w:p>
+      <w:pPr>
+        <w:pStyle w:val="HTMLPreformatted"/>
+        <w:rPr>
+          <w:rFonts w:ascii="var(--md-code-font-family)" w:hAnsi="var(--md-code-font-family)"/>
+        </w:rPr>
+      </w:pPr>
+      <w:proofErr w:type="gramStart"/>
+      <w:r>
+        <w:rPr>
+          <w:rFonts w:ascii="var(--md-code-font-family)" w:hAnsi="var(--md-code-font-family)"/>
+        </w:rPr>
+        <w:t>So</w:t>
+      </w:r>
+      <w:proofErr w:type="gramEnd"/>
+      <w:r>
+        <w:rPr>
+          <w:rFonts w:ascii="var(--md-code-font-family)" w:hAnsi="var(--md-code-font-family)"/>
+        </w:rPr>
+        <w:t xml:space="preserve"> this is the principle of deep learning </w:t>
+      </w:r>
+      <w:r>
+        <w:rPr>
+          <w:rFonts w:ascii="var(--md-code-font-family)" w:hAnsi="var(--md-code-font-family)"/>
+        </w:rPr>
+        <w:sym w:font="Wingdings" w:char="F0E0"/>
+      </w:r>
+      <w:r>
+        <w:rPr>
+          <w:rFonts w:ascii="var(--md-code-font-family)" w:hAnsi="var(--md-code-font-family)"/>
+        </w:rPr>
+        <w:t xml:space="preserve"> start with random values and then move these as close to ideal values</w:t>
+      </w:r>
+      <w:r>
+        <w:rPr>
+          <w:rFonts w:ascii="var(--md-code-font-family)" w:hAnsi="var(--md-code-font-family)"/>
+        </w:rPr>
+        <w:t>.</w:t>
+      </w:r>
+    </w:p>
+    <w:p>
+      <w:pPr>
+        <w:pStyle w:val="HTMLPreformatted"/>
+        <w:rPr>
+          <w:rFonts w:ascii="var(--md-code-font-family)" w:hAnsi="var(--md-code-font-family)"/>
+        </w:rPr>
+      </w:pPr>
+    </w:p>
+    <w:p>
+      <w:pPr>
+        <w:pStyle w:val="Heading1"/>
+        <w:numPr>
+          <w:ilvl w:val="0"/>
+          <w:numId w:val="5"/>
+        </w:numPr>
+        <w:rPr>
+          <w:highlight w:val="magenta"/>
+        </w:rPr>
+      </w:pPr>
+      <w:r>
+        <w:rPr>
+          <w:highlight w:val="magenta"/>
+        </w:rPr>
+        <w:t>Making predictions using </w:t>
+      </w:r>
+      <w:proofErr w:type="spellStart"/>
+      <w:proofErr w:type="gramStart"/>
+      <w:r>
+        <w:rPr>
+          <w:highlight w:val="magenta"/>
+        </w:rPr>
+        <w:t>torch.inference</w:t>
+      </w:r>
+      <w:proofErr w:type="gramEnd"/>
+      <w:r>
+        <w:rPr>
+          <w:highlight w:val="magenta"/>
+        </w:rPr>
+        <w:t>_mode</w:t>
+      </w:r>
+      <w:proofErr w:type="spellEnd"/>
+      <w:r>
+        <w:rPr>
+          <w:highlight w:val="magenta"/>
+        </w:rPr>
+        <w:t>()</w:t>
+      </w:r>
+    </w:p>
+    <w:p>
+      <w:pPr>
+        <w:spacing w:line="240" w:lineRule="auto"/>
+        <w:rPr>
+          <w:rFonts w:ascii="Times New Roman" w:hAnsi="Times New Roman" w:cs="Times New Roman"/>
+          <w:sz w:val="28"/>
+          <w:szCs w:val="28"/>
+        </w:rPr>
+      </w:pPr>
+      <w:r>
+        <w:rPr>
+          <w:rFonts w:ascii="Times New Roman" w:hAnsi="Times New Roman" w:cs="Times New Roman"/>
+          <w:sz w:val="28"/>
+          <w:szCs w:val="28"/>
+          <w:highlight w:val="yellow"/>
+        </w:rPr>
+        <w:t xml:space="preserve">## making predictions using </w:t>
+      </w:r>
+      <w:proofErr w:type="spellStart"/>
+      <w:proofErr w:type="gramStart"/>
+      <w:r>
+        <w:rPr>
+          <w:rFonts w:ascii="Times New Roman" w:hAnsi="Times New Roman" w:cs="Times New Roman"/>
+          <w:sz w:val="28"/>
+          <w:szCs w:val="28"/>
+          <w:highlight w:val="yellow"/>
+        </w:rPr>
+        <w:t>torch.inference</w:t>
+      </w:r>
+      <w:proofErr w:type="gramEnd"/>
+      <w:r>
+        <w:rPr>
+          <w:rFonts w:ascii="Times New Roman" w:hAnsi="Times New Roman" w:cs="Times New Roman"/>
+          <w:sz w:val="28"/>
+          <w:szCs w:val="28"/>
+          <w:highlight w:val="yellow"/>
+        </w:rPr>
+        <w:t>_mode</w:t>
+      </w:r>
+      <w:proofErr w:type="spellEnd"/>
+      <w:r>
+        <w:rPr>
+          <w:rFonts w:ascii="Times New Roman" w:hAnsi="Times New Roman" w:cs="Times New Roman"/>
+          <w:sz w:val="28"/>
+          <w:szCs w:val="28"/>
+          <w:highlight w:val="yellow"/>
+        </w:rPr>
+        <w:t>()</w:t>
+      </w:r>
+    </w:p>
+    <w:p>
+      <w:pPr>
+        <w:pStyle w:val="NormalWeb"/>
+        <w:shd w:val="clear" w:color="auto" w:fill="FFFFFF"/>
+        <w:spacing w:before="120" w:beforeAutospacing="0" w:after="90" w:afterAutospacing="0"/>
+        <w:rPr>
+          <w:rFonts w:ascii="Roboto" w:hAnsi="Roboto"/>
+          <w:color w:val="212121"/>
+        </w:rPr>
+      </w:pPr>
+      <w:r>
+        <w:rPr>
+          <w:rFonts w:ascii="Roboto" w:hAnsi="Roboto"/>
+          <w:color w:val="212121"/>
+        </w:rPr>
+        <w:t xml:space="preserve">To check </w:t>
+      </w:r>
+      <w:proofErr w:type="gramStart"/>
+      <w:r>
+        <w:rPr>
+          <w:rFonts w:ascii="Roboto" w:hAnsi="Roboto"/>
+          <w:color w:val="212121"/>
+        </w:rPr>
+        <w:t>this</w:t>
+      </w:r>
+      <w:proofErr w:type="gramEnd"/>
+      <w:r>
+        <w:rPr>
+          <w:rFonts w:ascii="Roboto" w:hAnsi="Roboto"/>
+          <w:color w:val="212121"/>
+        </w:rPr>
+        <w:t xml:space="preserve"> we can pass it the test data </w:t>
+      </w:r>
+      <w:proofErr w:type="spellStart"/>
+      <w:r>
+        <w:rPr>
+          <w:rStyle w:val="HTMLCode"/>
+          <w:rFonts w:eastAsiaTheme="majorEastAsia"/>
+          <w:color w:val="212121"/>
+          <w:sz w:val="22"/>
+          <w:szCs w:val="22"/>
+        </w:rPr>
+        <w:t>X_test</w:t>
+      </w:r>
+      <w:proofErr w:type="spellEnd"/>
+      <w:r>
+        <w:rPr>
+          <w:rFonts w:ascii="Roboto" w:hAnsi="Roboto"/>
+          <w:color w:val="212121"/>
+        </w:rPr>
+        <w:t> to see how closely it predicts </w:t>
+      </w:r>
+      <w:proofErr w:type="spellStart"/>
+      <w:r>
+        <w:rPr>
+          <w:rStyle w:val="HTMLCode"/>
+          <w:rFonts w:eastAsiaTheme="majorEastAsia"/>
+          <w:color w:val="212121"/>
+          <w:sz w:val="22"/>
+          <w:szCs w:val="22"/>
+        </w:rPr>
+        <w:t>y_test</w:t>
+      </w:r>
+      <w:proofErr w:type="spellEnd"/>
+      <w:r>
+        <w:rPr>
+          <w:rFonts w:ascii="Roboto" w:hAnsi="Roboto"/>
+          <w:color w:val="212121"/>
+        </w:rPr>
+        <w:t>.</w:t>
+      </w:r>
+    </w:p>
+    <w:p>
+      <w:pPr>
+        <w:pStyle w:val="NormalWeb"/>
+        <w:shd w:val="clear" w:color="auto" w:fill="FFFFFF"/>
+        <w:spacing w:before="120" w:beforeAutospacing="0" w:after="90" w:afterAutospacing="0"/>
+        <w:rPr>
+          <w:rFonts w:ascii="Roboto" w:hAnsi="Roboto"/>
+          <w:color w:val="212121"/>
+        </w:rPr>
+      </w:pPr>
+      <w:r>
+        <w:rPr>
+          <w:rFonts w:ascii="Roboto" w:hAnsi="Roboto"/>
+          <w:color w:val="212121"/>
+        </w:rPr>
+        <w:t>When we pass data to our model, it'll go through the model's </w:t>
+      </w:r>
+      <w:proofErr w:type="gramStart"/>
+      <w:r>
+        <w:rPr>
+          <w:rStyle w:val="HTMLCode"/>
+          <w:rFonts w:eastAsiaTheme="majorEastAsia"/>
+          <w:color w:val="212121"/>
+          <w:sz w:val="22"/>
+          <w:szCs w:val="22"/>
+        </w:rPr>
+        <w:t>forward(</w:t>
+      </w:r>
+      <w:proofErr w:type="gramEnd"/>
+      <w:r>
+        <w:rPr>
+          <w:rStyle w:val="HTMLCode"/>
+          <w:rFonts w:eastAsiaTheme="majorEastAsia"/>
+          <w:color w:val="212121"/>
+          <w:sz w:val="22"/>
+          <w:szCs w:val="22"/>
+        </w:rPr>
+        <w:t>)</w:t>
+      </w:r>
+      <w:r>
+        <w:rPr>
+          <w:rFonts w:ascii="Roboto" w:hAnsi="Roboto"/>
+          <w:color w:val="212121"/>
+        </w:rPr>
+        <w:t> method and produce a result using the computation we've defined.</w:t>
+      </w:r>
+    </w:p>
+    <w:p>
+      <w:pPr>
+        <w:pStyle w:val="NormalWeb"/>
+        <w:shd w:val="clear" w:color="auto" w:fill="FFFFFF"/>
+        <w:spacing w:before="120" w:beforeAutospacing="0" w:after="90" w:afterAutospacing="0"/>
+        <w:rPr>
+          <w:rFonts w:ascii="Roboto" w:hAnsi="Roboto"/>
+          <w:color w:val="212121"/>
+        </w:rPr>
+      </w:pPr>
+      <w:r>
+        <w:rPr>
+          <w:rFonts w:ascii="Roboto" w:hAnsi="Roboto"/>
+          <w:color w:val="212121"/>
+        </w:rPr>
+        <w:t>Let's make some predictions.</w:t>
+      </w:r>
+    </w:p>
+    <w:p>
+      <w:pPr>
+        <w:shd w:val="clear" w:color="auto" w:fill="F7F7F7"/>
+        <w:spacing w:after="0" w:line="285" w:lineRule="atLeast"/>
+        <w:rPr>
+          <w:rFonts w:ascii="Courier New" w:eastAsia="Times New Roman" w:hAnsi="Courier New" w:cs="Courier New"/>
+          <w:color w:val="000000"/>
+          <w:kern w:val="0"/>
+          <w:sz w:val="21"/>
+          <w:szCs w:val="21"/>
+          <w:lang w:eastAsia="en-IN"/>
+          <w14:ligatures w14:val="none"/>
+        </w:rPr>
+      </w:pPr>
+      <w:r>
+        <w:rPr>
+          <w:rFonts w:ascii="Courier New" w:eastAsia="Times New Roman" w:hAnsi="Courier New" w:cs="Courier New"/>
+          <w:color w:val="008000"/>
+          <w:kern w:val="0"/>
+          <w:sz w:val="21"/>
+          <w:szCs w:val="21"/>
+          <w:lang w:eastAsia="en-IN"/>
+          <w14:ligatures w14:val="none"/>
+        </w:rPr>
+        <w:t># Make predictions with model</w:t>
+      </w:r>
+    </w:p>
+    <w:p>
+      <w:pPr>
+        <w:shd w:val="clear" w:color="auto" w:fill="F7F7F7"/>
+        <w:spacing w:after="0" w:line="285" w:lineRule="atLeast"/>
+        <w:rPr>
+          <w:rFonts w:ascii="Courier New" w:eastAsia="Times New Roman" w:hAnsi="Courier New" w:cs="Courier New"/>
+          <w:color w:val="000000"/>
+          <w:kern w:val="0"/>
+          <w:sz w:val="21"/>
+          <w:szCs w:val="21"/>
+          <w:lang w:eastAsia="en-IN"/>
+          <w14:ligatures w14:val="none"/>
+        </w:rPr>
+      </w:pPr>
+      <w:r>
+        <w:rPr>
+          <w:rFonts w:ascii="Courier New" w:eastAsia="Times New Roman" w:hAnsi="Courier New" w:cs="Courier New"/>
+          <w:color w:val="AF00DB"/>
+          <w:kern w:val="0"/>
+          <w:sz w:val="21"/>
+          <w:szCs w:val="21"/>
+          <w:lang w:eastAsia="en-IN"/>
+          <w14:ligatures w14:val="none"/>
+        </w:rPr>
+        <w:t>with</w:t>
+      </w:r>
+      <w:r>
+        <w:rPr>
+          <w:rFonts w:ascii="Courier New" w:eastAsia="Times New Roman" w:hAnsi="Courier New" w:cs="Courier New"/>
+          <w:color w:val="000000"/>
+          <w:kern w:val="0"/>
+          <w:sz w:val="21"/>
+          <w:szCs w:val="21"/>
+          <w:lang w:eastAsia="en-IN"/>
+          <w14:ligatures w14:val="none"/>
+        </w:rPr>
+        <w:t xml:space="preserve"> </w:t>
+      </w:r>
+      <w:proofErr w:type="spellStart"/>
+      <w:proofErr w:type="gramStart"/>
+      <w:r>
+        <w:rPr>
+          <w:rFonts w:ascii="Courier New" w:eastAsia="Times New Roman" w:hAnsi="Courier New" w:cs="Courier New"/>
+          <w:color w:val="000000"/>
+          <w:kern w:val="0"/>
+          <w:sz w:val="21"/>
+          <w:szCs w:val="21"/>
+          <w:lang w:eastAsia="en-IN"/>
+          <w14:ligatures w14:val="none"/>
+        </w:rPr>
+        <w:t>torch.inference</w:t>
+      </w:r>
+      <w:proofErr w:type="gramEnd"/>
+      <w:r>
+        <w:rPr>
+          <w:rFonts w:ascii="Courier New" w:eastAsia="Times New Roman" w:hAnsi="Courier New" w:cs="Courier New"/>
+          <w:color w:val="000000"/>
+          <w:kern w:val="0"/>
+          <w:sz w:val="21"/>
+          <w:szCs w:val="21"/>
+          <w:lang w:eastAsia="en-IN"/>
+          <w14:ligatures w14:val="none"/>
+        </w:rPr>
+        <w:t>_mode</w:t>
+      </w:r>
+      <w:proofErr w:type="spellEnd"/>
+      <w:r>
+        <w:rPr>
+          <w:rFonts w:ascii="Courier New" w:eastAsia="Times New Roman" w:hAnsi="Courier New" w:cs="Courier New"/>
+          <w:color w:val="000000"/>
+          <w:kern w:val="0"/>
+          <w:sz w:val="21"/>
+          <w:szCs w:val="21"/>
+          <w:lang w:eastAsia="en-IN"/>
+          <w14:ligatures w14:val="none"/>
+        </w:rPr>
+        <w:t xml:space="preserve">(): </w:t>
+      </w:r>
+    </w:p>
+    <w:p>
+      <w:pPr>
+        <w:shd w:val="clear" w:color="auto" w:fill="F7F7F7"/>
+        <w:spacing w:after="0" w:line="285" w:lineRule="atLeast"/>
+        <w:rPr>
+          <w:rFonts w:ascii="Courier New" w:eastAsia="Times New Roman" w:hAnsi="Courier New" w:cs="Courier New"/>
+          <w:color w:val="000000"/>
+          <w:kern w:val="0"/>
+          <w:sz w:val="21"/>
+          <w:szCs w:val="21"/>
+          <w:lang w:eastAsia="en-IN"/>
+          <w14:ligatures w14:val="none"/>
+        </w:rPr>
+      </w:pPr>
+      <w:r>
+        <w:rPr>
+          <w:rFonts w:ascii="Courier New" w:eastAsia="Times New Roman" w:hAnsi="Courier New" w:cs="Courier New"/>
+          <w:color w:val="000000"/>
+          <w:kern w:val="0"/>
+          <w:sz w:val="21"/>
+          <w:szCs w:val="21"/>
+          <w:lang w:eastAsia="en-IN"/>
+          <w14:ligatures w14:val="none"/>
+        </w:rPr>
+        <w:t xml:space="preserve">    </w:t>
+      </w:r>
+      <w:proofErr w:type="spellStart"/>
+      <w:r>
+        <w:rPr>
+          <w:rFonts w:ascii="Courier New" w:eastAsia="Times New Roman" w:hAnsi="Courier New" w:cs="Courier New"/>
+          <w:color w:val="000000"/>
+          <w:kern w:val="0"/>
+          <w:sz w:val="21"/>
+          <w:szCs w:val="21"/>
+          <w:lang w:eastAsia="en-IN"/>
+          <w14:ligatures w14:val="none"/>
+        </w:rPr>
+        <w:t>y_preds</w:t>
+      </w:r>
+      <w:proofErr w:type="spellEnd"/>
+      <w:r>
+        <w:rPr>
+          <w:rFonts w:ascii="Courier New" w:eastAsia="Times New Roman" w:hAnsi="Courier New" w:cs="Courier New"/>
+          <w:color w:val="000000"/>
+          <w:kern w:val="0"/>
+          <w:sz w:val="21"/>
+          <w:szCs w:val="21"/>
+          <w:lang w:eastAsia="en-IN"/>
+          <w14:ligatures w14:val="none"/>
+        </w:rPr>
+        <w:t xml:space="preserve"> = model_0(</w:t>
+      </w:r>
+      <w:proofErr w:type="spellStart"/>
+      <w:r>
+        <w:rPr>
+          <w:rFonts w:ascii="Courier New" w:eastAsia="Times New Roman" w:hAnsi="Courier New" w:cs="Courier New"/>
+          <w:color w:val="000000"/>
+          <w:kern w:val="0"/>
+          <w:sz w:val="21"/>
+          <w:szCs w:val="21"/>
+          <w:lang w:eastAsia="en-IN"/>
+          <w14:ligatures w14:val="none"/>
+        </w:rPr>
+        <w:t>X_test</w:t>
+      </w:r>
+      <w:proofErr w:type="spellEnd"/>
+      <w:r>
+        <w:rPr>
+          <w:rFonts w:ascii="Courier New" w:eastAsia="Times New Roman" w:hAnsi="Courier New" w:cs="Courier New"/>
+          <w:color w:val="000000"/>
+          <w:kern w:val="0"/>
+          <w:sz w:val="21"/>
+          <w:szCs w:val="21"/>
+          <w:lang w:eastAsia="en-IN"/>
+          <w14:ligatures w14:val="none"/>
+        </w:rPr>
+        <w:t>)</w:t>
+      </w:r>
+    </w:p>
+    <w:p>
+      <w:pPr>
+        <w:shd w:val="clear" w:color="auto" w:fill="F7F7F7"/>
+        <w:spacing w:after="0" w:line="285" w:lineRule="atLeast"/>
+        <w:rPr>
+          <w:rFonts w:ascii="Courier New" w:eastAsia="Times New Roman" w:hAnsi="Courier New" w:cs="Courier New"/>
+          <w:color w:val="000000"/>
+          <w:kern w:val="0"/>
+          <w:sz w:val="21"/>
+          <w:szCs w:val="21"/>
+          <w:lang w:eastAsia="en-IN"/>
+          <w14:ligatures w14:val="none"/>
+        </w:rPr>
+      </w:pPr>
+    </w:p>
+    <w:p>
+      <w:pPr>
+        <w:shd w:val="clear" w:color="auto" w:fill="F7F7F7"/>
+        <w:spacing w:after="0" w:line="285" w:lineRule="atLeast"/>
+        <w:rPr>
+          <w:rFonts w:ascii="Courier New" w:eastAsia="Times New Roman" w:hAnsi="Courier New" w:cs="Courier New"/>
+          <w:color w:val="000000"/>
+          <w:kern w:val="0"/>
+          <w:sz w:val="21"/>
+          <w:szCs w:val="21"/>
+          <w:lang w:eastAsia="en-IN"/>
+          <w14:ligatures w14:val="none"/>
+        </w:rPr>
+      </w:pPr>
+      <w:r>
+        <w:rPr>
+          <w:rFonts w:ascii="Courier New" w:eastAsia="Times New Roman" w:hAnsi="Courier New" w:cs="Courier New"/>
+          <w:color w:val="008000"/>
+          <w:kern w:val="0"/>
+          <w:sz w:val="21"/>
+          <w:szCs w:val="21"/>
+          <w:lang w:eastAsia="en-IN"/>
+          <w14:ligatures w14:val="none"/>
+        </w:rPr>
+        <w:t xml:space="preserve"># Note: in older </w:t>
+      </w:r>
+      <w:proofErr w:type="spellStart"/>
+      <w:r>
+        <w:rPr>
+          <w:rFonts w:ascii="Courier New" w:eastAsia="Times New Roman" w:hAnsi="Courier New" w:cs="Courier New"/>
+          <w:color w:val="008000"/>
+          <w:kern w:val="0"/>
+          <w:sz w:val="21"/>
+          <w:szCs w:val="21"/>
+          <w:lang w:eastAsia="en-IN"/>
+          <w14:ligatures w14:val="none"/>
+        </w:rPr>
+        <w:t>PyTorch</w:t>
+      </w:r>
+      <w:proofErr w:type="spellEnd"/>
+      <w:r>
+        <w:rPr>
+          <w:rFonts w:ascii="Courier New" w:eastAsia="Times New Roman" w:hAnsi="Courier New" w:cs="Courier New"/>
+          <w:color w:val="008000"/>
+          <w:kern w:val="0"/>
+          <w:sz w:val="21"/>
+          <w:szCs w:val="21"/>
+          <w:lang w:eastAsia="en-IN"/>
+          <w14:ligatures w14:val="none"/>
+        </w:rPr>
+        <w:t xml:space="preserve"> code you might also see </w:t>
+      </w:r>
+      <w:proofErr w:type="spellStart"/>
+      <w:r>
+        <w:rPr>
+          <w:rFonts w:ascii="Courier New" w:eastAsia="Times New Roman" w:hAnsi="Courier New" w:cs="Courier New"/>
+          <w:color w:val="008000"/>
+          <w:kern w:val="0"/>
+          <w:sz w:val="21"/>
+          <w:szCs w:val="21"/>
+          <w:lang w:eastAsia="en-IN"/>
+          <w14:ligatures w14:val="none"/>
+        </w:rPr>
+        <w:t>torch.no_</w:t>
+      </w:r>
+      <w:proofErr w:type="gramStart"/>
+      <w:r>
+        <w:rPr>
+          <w:rFonts w:ascii="Courier New" w:eastAsia="Times New Roman" w:hAnsi="Courier New" w:cs="Courier New"/>
+          <w:color w:val="008000"/>
+          <w:kern w:val="0"/>
+          <w:sz w:val="21"/>
+          <w:szCs w:val="21"/>
+          <w:lang w:eastAsia="en-IN"/>
+          <w14:ligatures w14:val="none"/>
+        </w:rPr>
+        <w:t>grad</w:t>
+      </w:r>
+      <w:proofErr w:type="spellEnd"/>
+      <w:r>
+        <w:rPr>
+          <w:rFonts w:ascii="Courier New" w:eastAsia="Times New Roman" w:hAnsi="Courier New" w:cs="Courier New"/>
+          <w:color w:val="008000"/>
+          <w:kern w:val="0"/>
+          <w:sz w:val="21"/>
+          <w:szCs w:val="21"/>
+          <w:lang w:eastAsia="en-IN"/>
+          <w14:ligatures w14:val="none"/>
+        </w:rPr>
+        <w:t>(</w:t>
+      </w:r>
+      <w:proofErr w:type="gramEnd"/>
+      <w:r>
+        <w:rPr>
+          <w:rFonts w:ascii="Courier New" w:eastAsia="Times New Roman" w:hAnsi="Courier New" w:cs="Courier New"/>
+          <w:color w:val="008000"/>
+          <w:kern w:val="0"/>
+          <w:sz w:val="21"/>
+          <w:szCs w:val="21"/>
+          <w:lang w:eastAsia="en-IN"/>
+          <w14:ligatures w14:val="none"/>
+        </w:rPr>
+        <w:t>)</w:t>
+      </w:r>
+    </w:p>
+    <w:p>
+      <w:pPr>
+        <w:shd w:val="clear" w:color="auto" w:fill="F7F7F7"/>
+        <w:spacing w:after="0" w:line="285" w:lineRule="atLeast"/>
+        <w:rPr>
+          <w:rFonts w:ascii="Courier New" w:eastAsia="Times New Roman" w:hAnsi="Courier New" w:cs="Courier New"/>
+          <w:color w:val="000000"/>
+          <w:kern w:val="0"/>
+          <w:sz w:val="21"/>
+          <w:szCs w:val="21"/>
+          <w:lang w:eastAsia="en-IN"/>
+          <w14:ligatures w14:val="none"/>
+        </w:rPr>
+      </w:pPr>
+      <w:r>
+        <w:rPr>
+          <w:rFonts w:ascii="Courier New" w:eastAsia="Times New Roman" w:hAnsi="Courier New" w:cs="Courier New"/>
+          <w:color w:val="008000"/>
+          <w:kern w:val="0"/>
+          <w:sz w:val="21"/>
+          <w:szCs w:val="21"/>
+          <w:lang w:eastAsia="en-IN"/>
+          <w14:ligatures w14:val="none"/>
+        </w:rPr>
+        <w:t xml:space="preserve"># with </w:t>
+      </w:r>
+      <w:proofErr w:type="spellStart"/>
+      <w:r>
+        <w:rPr>
+          <w:rFonts w:ascii="Courier New" w:eastAsia="Times New Roman" w:hAnsi="Courier New" w:cs="Courier New"/>
+          <w:color w:val="008000"/>
+          <w:kern w:val="0"/>
+          <w:sz w:val="21"/>
+          <w:szCs w:val="21"/>
+          <w:lang w:eastAsia="en-IN"/>
+          <w14:ligatures w14:val="none"/>
+        </w:rPr>
+        <w:t>torch.no_</w:t>
+      </w:r>
+      <w:proofErr w:type="gramStart"/>
+      <w:r>
+        <w:rPr>
+          <w:rFonts w:ascii="Courier New" w:eastAsia="Times New Roman" w:hAnsi="Courier New" w:cs="Courier New"/>
+          <w:color w:val="008000"/>
+          <w:kern w:val="0"/>
+          <w:sz w:val="21"/>
+          <w:szCs w:val="21"/>
+          <w:lang w:eastAsia="en-IN"/>
+          <w14:ligatures w14:val="none"/>
+        </w:rPr>
+        <w:t>grad</w:t>
+      </w:r>
+      <w:proofErr w:type="spellEnd"/>
+      <w:r>
+        <w:rPr>
+          <w:rFonts w:ascii="Courier New" w:eastAsia="Times New Roman" w:hAnsi="Courier New" w:cs="Courier New"/>
+          <w:color w:val="008000"/>
+          <w:kern w:val="0"/>
+          <w:sz w:val="21"/>
+          <w:szCs w:val="21"/>
+          <w:lang w:eastAsia="en-IN"/>
+          <w14:ligatures w14:val="none"/>
+        </w:rPr>
+        <w:t>(</w:t>
+      </w:r>
+      <w:proofErr w:type="gramEnd"/>
+      <w:r>
+        <w:rPr>
+          <w:rFonts w:ascii="Courier New" w:eastAsia="Times New Roman" w:hAnsi="Courier New" w:cs="Courier New"/>
+          <w:color w:val="008000"/>
+          <w:kern w:val="0"/>
+          <w:sz w:val="21"/>
+          <w:szCs w:val="21"/>
+          <w:lang w:eastAsia="en-IN"/>
+          <w14:ligatures w14:val="none"/>
+        </w:rPr>
+        <w:t>):</w:t>
+      </w:r>
+    </w:p>
+    <w:p>
+      <w:pPr>
+        <w:shd w:val="clear" w:color="auto" w:fill="F7F7F7"/>
+        <w:spacing w:after="0" w:line="285" w:lineRule="atLeast"/>
+        <w:rPr>
+          <w:rFonts w:ascii="Courier New" w:eastAsia="Times New Roman" w:hAnsi="Courier New" w:cs="Courier New"/>
+          <w:color w:val="000000"/>
+          <w:kern w:val="0"/>
+          <w:sz w:val="21"/>
+          <w:szCs w:val="21"/>
+          <w:lang w:eastAsia="en-IN"/>
+          <w14:ligatures w14:val="none"/>
+        </w:rPr>
+      </w:pPr>
+      <w:r>
+        <w:rPr>
+          <w:rFonts w:ascii="Courier New" w:eastAsia="Times New Roman" w:hAnsi="Courier New" w:cs="Courier New"/>
+          <w:color w:val="008000"/>
+          <w:kern w:val="0"/>
+          <w:sz w:val="21"/>
+          <w:szCs w:val="21"/>
+          <w:lang w:eastAsia="en-IN"/>
+          <w14:ligatures w14:val="none"/>
+        </w:rPr>
+        <w:t xml:space="preserve">#   </w:t>
+      </w:r>
+      <w:proofErr w:type="spellStart"/>
+      <w:r>
+        <w:rPr>
+          <w:rFonts w:ascii="Courier New" w:eastAsia="Times New Roman" w:hAnsi="Courier New" w:cs="Courier New"/>
+          <w:color w:val="008000"/>
+          <w:kern w:val="0"/>
+          <w:sz w:val="21"/>
+          <w:szCs w:val="21"/>
+          <w:lang w:eastAsia="en-IN"/>
+          <w14:ligatures w14:val="none"/>
+        </w:rPr>
+        <w:t>y_preds</w:t>
+      </w:r>
+      <w:proofErr w:type="spellEnd"/>
+      <w:r>
+        <w:rPr>
+          <w:rFonts w:ascii="Courier New" w:eastAsia="Times New Roman" w:hAnsi="Courier New" w:cs="Courier New"/>
+          <w:color w:val="008000"/>
+          <w:kern w:val="0"/>
+          <w:sz w:val="21"/>
+          <w:szCs w:val="21"/>
+          <w:lang w:eastAsia="en-IN"/>
+          <w14:ligatures w14:val="none"/>
+        </w:rPr>
+        <w:t xml:space="preserve"> = model_0(</w:t>
+      </w:r>
+      <w:proofErr w:type="spellStart"/>
+      <w:r>
+        <w:rPr>
+          <w:rFonts w:ascii="Courier New" w:eastAsia="Times New Roman" w:hAnsi="Courier New" w:cs="Courier New"/>
+          <w:color w:val="008000"/>
+          <w:kern w:val="0"/>
+          <w:sz w:val="21"/>
+          <w:szCs w:val="21"/>
+          <w:lang w:eastAsia="en-IN"/>
+          <w14:ligatures w14:val="none"/>
+        </w:rPr>
+        <w:t>X_test</w:t>
+      </w:r>
+      <w:proofErr w:type="spellEnd"/>
+      <w:r>
+        <w:rPr>
+          <w:rFonts w:ascii="Courier New" w:eastAsia="Times New Roman" w:hAnsi="Courier New" w:cs="Courier New"/>
+          <w:color w:val="008000"/>
+          <w:kern w:val="0"/>
+          <w:sz w:val="21"/>
+          <w:szCs w:val="21"/>
+          <w:lang w:eastAsia="en-IN"/>
+          <w14:ligatures w14:val="none"/>
+        </w:rPr>
+        <w:t>)</w:t>
+      </w:r>
+    </w:p>
+    <w:p>
+      <w:pPr>
+        <w:spacing w:line="240" w:lineRule="auto"/>
+        <w:rPr>
+          <w:rFonts w:ascii="Times New Roman" w:hAnsi="Times New Roman" w:cs="Times New Roman"/>
+          <w:sz w:val="28"/>
+          <w:szCs w:val="28"/>
+        </w:rPr>
+      </w:pPr>
+    </w:p>
+    <w:p>
+      <w:pPr>
+        <w:pStyle w:val="NormalWeb"/>
+        <w:shd w:val="clear" w:color="auto" w:fill="FFFFFF"/>
+        <w:spacing w:before="120" w:beforeAutospacing="0" w:after="90" w:afterAutospacing="0"/>
+        <w:rPr>
+          <w:rFonts w:ascii="Roboto" w:hAnsi="Roboto"/>
+          <w:color w:val="212121"/>
+        </w:rPr>
+      </w:pPr>
+      <w:r>
+        <w:rPr>
+          <w:rFonts w:ascii="Roboto" w:hAnsi="Roboto"/>
+          <w:color w:val="212121"/>
+        </w:rPr>
+        <w:t>Inference mode is used as a context manager,</w:t>
+      </w:r>
+    </w:p>
+    <w:p>
+      <w:pPr>
+        <w:pStyle w:val="NormalWeb"/>
+        <w:shd w:val="clear" w:color="auto" w:fill="FFFFFF"/>
+        <w:spacing w:before="120" w:beforeAutospacing="0" w:after="90" w:afterAutospacing="0"/>
+        <w:rPr>
+          <w:rFonts w:ascii="Roboto" w:hAnsi="Roboto"/>
+          <w:b/>
+          <w:bCs/>
+          <w:color w:val="212121"/>
+          <w:u w:val="single"/>
+        </w:rPr>
+      </w:pPr>
+      <w:r>
+        <w:rPr>
+          <w:rFonts w:ascii="Roboto" w:hAnsi="Roboto"/>
+          <w:b/>
+          <w:bCs/>
+          <w:color w:val="212121"/>
+          <w:u w:val="single"/>
+        </w:rPr>
+        <w:t xml:space="preserve">Why </w:t>
+      </w:r>
+      <w:proofErr w:type="spellStart"/>
+      <w:r>
+        <w:rPr>
+          <w:rFonts w:ascii="Roboto" w:hAnsi="Roboto"/>
+          <w:b/>
+          <w:bCs/>
+          <w:color w:val="212121"/>
+          <w:u w:val="single"/>
+        </w:rPr>
+        <w:t>its</w:t>
+      </w:r>
+      <w:proofErr w:type="spellEnd"/>
+      <w:r>
+        <w:rPr>
+          <w:rFonts w:ascii="Roboto" w:hAnsi="Roboto"/>
+          <w:b/>
+          <w:bCs/>
+          <w:color w:val="212121"/>
+          <w:u w:val="single"/>
+        </w:rPr>
+        <w:t xml:space="preserve"> being used??</w:t>
+      </w:r>
+    </w:p>
+    <w:p>
+      <w:pPr>
+        <w:pStyle w:val="NormalWeb"/>
+        <w:numPr>
+          <w:ilvl w:val="0"/>
+          <w:numId w:val="8"/>
+        </w:numPr>
+        <w:shd w:val="clear" w:color="auto" w:fill="FFFFFF"/>
+        <w:spacing w:before="120" w:beforeAutospacing="0" w:after="90" w:afterAutospacing="0"/>
+        <w:rPr>
+          <w:rFonts w:ascii="Roboto" w:hAnsi="Roboto"/>
+          <w:color w:val="212121"/>
+        </w:rPr>
+      </w:pPr>
+      <w:r>
+        <w:rPr>
+          <w:rFonts w:ascii="Roboto" w:hAnsi="Roboto"/>
+          <w:color w:val="212121"/>
+          <w:shd w:val="clear" w:color="auto" w:fill="FFFFFF"/>
+        </w:rPr>
+        <w:t>is used when using a model for inference (making predictions).</w:t>
+      </w:r>
+    </w:p>
+    <w:p>
+      <w:pPr>
+        <w:pStyle w:val="NormalWeb"/>
+        <w:numPr>
+          <w:ilvl w:val="1"/>
+          <w:numId w:val="8"/>
+        </w:numPr>
+        <w:shd w:val="clear" w:color="auto" w:fill="FFFFFF"/>
+        <w:spacing w:before="120" w:beforeAutospacing="0" w:after="90" w:afterAutospacing="0"/>
+        <w:rPr>
+          <w:rFonts w:ascii="Roboto" w:hAnsi="Roboto"/>
+          <w:color w:val="212121"/>
+        </w:rPr>
+      </w:pPr>
+      <w:r>
+        <w:rPr>
+          <w:rFonts w:ascii="Roboto" w:hAnsi="Roboto"/>
+          <w:color w:val="212121"/>
+          <w:shd w:val="clear" w:color="auto" w:fill="FFFFFF"/>
+        </w:rPr>
+        <w:t xml:space="preserve">Inference mode switch off lot of things like gradient </w:t>
+      </w:r>
+      <w:proofErr w:type="gramStart"/>
+      <w:r>
+        <w:rPr>
+          <w:rFonts w:ascii="Roboto" w:hAnsi="Roboto"/>
+          <w:color w:val="212121"/>
+          <w:shd w:val="clear" w:color="auto" w:fill="FFFFFF"/>
+        </w:rPr>
+        <w:t>tracking ,</w:t>
+      </w:r>
+      <w:proofErr w:type="gramEnd"/>
+      <w:r>
+        <w:rPr>
+          <w:rFonts w:ascii="Roboto" w:hAnsi="Roboto"/>
+          <w:color w:val="212121"/>
+          <w:shd w:val="clear" w:color="auto" w:fill="FFFFFF"/>
+        </w:rPr>
+        <w:t xml:space="preserve"> which is necessary for training *but*  not for inference.</w:t>
+      </w:r>
+    </w:p>
+    <w:p>
+      <w:pPr>
+        <w:pStyle w:val="NormalWeb"/>
+        <w:numPr>
+          <w:ilvl w:val="0"/>
+          <w:numId w:val="8"/>
+        </w:numPr>
+        <w:shd w:val="clear" w:color="auto" w:fill="FFFFFF"/>
+        <w:spacing w:before="120" w:beforeAutospacing="0" w:after="90" w:afterAutospacing="0"/>
+        <w:rPr>
+          <w:rFonts w:ascii="Roboto" w:hAnsi="Roboto"/>
+          <w:color w:val="212121"/>
+        </w:rPr>
+      </w:pPr>
+      <w:r>
+        <w:rPr>
+          <w:rFonts w:ascii="Roboto" w:hAnsi="Roboto"/>
+          <w:color w:val="212121"/>
+          <w:shd w:val="clear" w:color="auto" w:fill="FFFFFF"/>
+        </w:rPr>
+        <w:t xml:space="preserve">Also when inference mode is </w:t>
+      </w:r>
+      <w:proofErr w:type="gramStart"/>
+      <w:r>
+        <w:rPr>
+          <w:rFonts w:ascii="Roboto" w:hAnsi="Roboto"/>
+          <w:color w:val="212121"/>
+          <w:shd w:val="clear" w:color="auto" w:fill="FFFFFF"/>
+        </w:rPr>
+        <w:t>used ,</w:t>
+      </w:r>
+      <w:proofErr w:type="gramEnd"/>
+      <w:r>
+        <w:rPr>
+          <w:rFonts w:ascii="Roboto" w:hAnsi="Roboto"/>
+          <w:color w:val="212121"/>
+          <w:shd w:val="clear" w:color="auto" w:fill="FFFFFF"/>
+        </w:rPr>
+        <w:t xml:space="preserve"> data processes much faster , since the model doesn’t need to remember or track the gradients of different parameters</w:t>
+      </w:r>
+      <w:r>
+        <w:rPr>
+          <w:rFonts w:ascii="Roboto" w:hAnsi="Roboto"/>
+          <w:color w:val="212121"/>
+          <w:shd w:val="clear" w:color="auto" w:fill="FFFFFF"/>
+        </w:rPr>
+        <w:t xml:space="preserve"> when calculating values.</w:t>
+      </w:r>
+    </w:p>
+    <w:p>
+      <w:pPr>
+        <w:pStyle w:val="NormalWeb"/>
+        <w:numPr>
+          <w:ilvl w:val="1"/>
+          <w:numId w:val="8"/>
+        </w:numPr>
+        <w:shd w:val="clear" w:color="auto" w:fill="FFFFFF"/>
+        <w:spacing w:before="120" w:beforeAutospacing="0" w:after="90" w:afterAutospacing="0"/>
+        <w:rPr>
+          <w:rFonts w:ascii="Roboto" w:hAnsi="Roboto"/>
+          <w:color w:val="212121"/>
+        </w:rPr>
+      </w:pPr>
+      <w:proofErr w:type="spellStart"/>
+      <w:r>
+        <w:rPr>
+          <w:rFonts w:ascii="Roboto" w:hAnsi="Roboto"/>
+          <w:color w:val="212121"/>
+          <w:shd w:val="clear" w:color="auto" w:fill="FFFFFF"/>
+        </w:rPr>
+        <w:t>Pytorch</w:t>
+      </w:r>
+      <w:proofErr w:type="spellEnd"/>
+      <w:r>
+        <w:rPr>
+          <w:rFonts w:ascii="Roboto" w:hAnsi="Roboto"/>
+          <w:color w:val="212121"/>
+          <w:shd w:val="clear" w:color="auto" w:fill="FFFFFF"/>
+        </w:rPr>
+        <w:t xml:space="preserve"> keeps track of these things automatically when model is executed.</w:t>
+      </w:r>
+    </w:p>
+    <w:p>
+      <w:pPr>
+        <w:pStyle w:val="NormalWeb"/>
+        <w:numPr>
+          <w:ilvl w:val="0"/>
+          <w:numId w:val="8"/>
+        </w:numPr>
+        <w:shd w:val="clear" w:color="auto" w:fill="FFFFFF"/>
+        <w:spacing w:before="120" w:beforeAutospacing="0" w:after="90" w:afterAutospacing="0"/>
+        <w:rPr>
+          <w:rFonts w:ascii="Roboto" w:hAnsi="Roboto"/>
+          <w:color w:val="212121"/>
+        </w:rPr>
+      </w:pPr>
+      <w:r>
+        <w:rPr>
+          <w:rFonts w:ascii="Roboto" w:hAnsi="Roboto"/>
+          <w:color w:val="212121"/>
+          <w:shd w:val="clear" w:color="auto" w:fill="FFFFFF"/>
+        </w:rPr>
+        <w:t xml:space="preserve">Also when we are doing </w:t>
+      </w:r>
+      <w:proofErr w:type="gramStart"/>
+      <w:r>
+        <w:rPr>
+          <w:rFonts w:ascii="Roboto" w:hAnsi="Roboto"/>
+          <w:color w:val="212121"/>
+          <w:shd w:val="clear" w:color="auto" w:fill="FFFFFF"/>
+        </w:rPr>
+        <w:t>inference ,</w:t>
+      </w:r>
+      <w:proofErr w:type="gramEnd"/>
+      <w:r>
+        <w:rPr>
+          <w:rFonts w:ascii="Roboto" w:hAnsi="Roboto"/>
+          <w:color w:val="212121"/>
+          <w:shd w:val="clear" w:color="auto" w:fill="FFFFFF"/>
+        </w:rPr>
+        <w:t xml:space="preserve"> we just need our model to predict , ( we are not training the model</w:t>
+      </w:r>
+      <w:r>
+        <w:rPr>
+          <w:rFonts w:ascii="Roboto" w:hAnsi="Roboto"/>
+          <w:color w:val="212121"/>
+          <w:shd w:val="clear" w:color="auto" w:fill="FFFFFF"/>
+        </w:rPr>
+        <w:t xml:space="preserve"> or updating the model</w:t>
+      </w:r>
+      <w:r>
+        <w:rPr>
+          <w:rFonts w:ascii="Roboto" w:hAnsi="Roboto"/>
+          <w:color w:val="212121"/>
+          <w:shd w:val="clear" w:color="auto" w:fill="FFFFFF"/>
+        </w:rPr>
+        <w:t>)</w:t>
+      </w:r>
+    </w:p>
+    <w:p>
+      <w:pPr>
+        <w:pStyle w:val="NormalWeb"/>
+        <w:shd w:val="clear" w:color="auto" w:fill="FFFFFF"/>
+        <w:spacing w:before="120" w:beforeAutospacing="0" w:after="90" w:afterAutospacing="0"/>
+        <w:rPr>
+          <w:sz w:val="28"/>
+          <w:szCs w:val="28"/>
+        </w:rPr>
+      </w:pPr>
+    </w:p>
+    <w:p>
+      <w:pPr>
+        <w:pStyle w:val="NormalWeb"/>
+        <w:shd w:val="clear" w:color="auto" w:fill="FFFFFF"/>
+        <w:spacing w:before="120" w:beforeAutospacing="0" w:after="90" w:afterAutospacing="0"/>
+        <w:rPr>
+          <w:sz w:val="28"/>
+          <w:szCs w:val="28"/>
+        </w:rPr>
+      </w:pPr>
+      <w:r>
+        <w:rPr>
+          <w:sz w:val="28"/>
+          <w:szCs w:val="28"/>
+        </w:rPr>
+        <w:t xml:space="preserve">Useful link </w:t>
+      </w:r>
+      <w:r>
+        <w:rPr>
+          <w:sz w:val="28"/>
+          <w:szCs w:val="28"/>
+        </w:rPr>
+        <w:sym w:font="Wingdings" w:char="F0E0"/>
+      </w:r>
+      <w:r>
+        <w:rPr>
+          <w:sz w:val="28"/>
+          <w:szCs w:val="28"/>
+        </w:rPr>
+        <w:t xml:space="preserve"> </w:t>
+      </w:r>
+      <w:hyperlink r:id="rId16" w:history="1">
+        <w:r>
+          <w:rPr>
+            <w:rStyle w:val="Hyperlink"/>
+            <w:sz w:val="28"/>
+            <w:szCs w:val="28"/>
+          </w:rPr>
+          <w:t>https://twitter.com/PyTorch/status/1437838231505096708?lang=en</w:t>
+        </w:r>
+      </w:hyperlink>
+      <w:r>
+        <w:rPr>
+          <w:sz w:val="28"/>
+          <w:szCs w:val="28"/>
+        </w:rPr>
+        <w:t xml:space="preserve"> </w:t>
+      </w:r>
+    </w:p>
+    <w:p>
+      <w:pPr>
+        <w:pStyle w:val="NormalWeb"/>
+        <w:shd w:val="clear" w:color="auto" w:fill="FFFFFF"/>
+        <w:spacing w:before="120" w:beforeAutospacing="0" w:after="90" w:afterAutospacing="0"/>
+        <w:rPr>
+          <w:sz w:val="28"/>
+          <w:szCs w:val="28"/>
+        </w:rPr>
+      </w:pPr>
+    </w:p>
+    <w:p>
+      <w:pPr>
+        <w:pStyle w:val="NormalWeb"/>
+        <w:shd w:val="clear" w:color="auto" w:fill="FFFFFF"/>
+        <w:spacing w:before="120" w:beforeAutospacing="0" w:after="90" w:afterAutospacing="0"/>
+        <w:rPr>
+          <w:sz w:val="28"/>
+          <w:szCs w:val="28"/>
+        </w:rPr>
+      </w:pPr>
+    </w:p>
+    <w:p>
+      <w:pPr>
+        <w:spacing w:line="240" w:lineRule="auto"/>
+        <w:rPr>
+          <w:rFonts w:ascii="Times New Roman" w:hAnsi="Times New Roman" w:cs="Times New Roman"/>
+          <w:sz w:val="28"/>
+          <w:szCs w:val="28"/>
+        </w:rPr>
+      </w:pPr>
     </w:p>
     <w:p>
       <w:pPr>
@@ -8116,9 +11619,9 @@
 <file path=word/numbering.xml><?xml version="1.0" encoding="utf-8"?>
 <w:numbering xmlns:wpc="http://schemas.microsoft.com/office/word/2010/wordprocessingCanvas" xmlns:cx="http://schemas.microsoft.com/office/drawing/2014/chartex" xmlns:cx1="http://schemas.microsoft.com/office/drawing/2015/9/8/chartex" xmlns:cx2="http://schemas.microsoft.com/office/drawing/2015/10/21/chartex" xmlns:cx3="http://schemas.microsoft.com/office/drawing/2016/5/9/chartex" xmlns:cx4="http://schemas.microsoft.com/office/drawing/2016/5/10/chartex" xmlns:cx5="http://schemas.microsoft.com/office/drawing/2016/5/11/chartex" xmlns:cx6="http://schemas.microsoft.com/office/drawing/2016/5/12/chartex" xmlns:cx7="http://schemas.microsoft.com/office/drawing/2016/5/13/chartex" xmlns:cx8="http://schemas.microsoft.com/office/drawing/2016/5/14/chartex" xmlns:mc="http://schemas.openxmlformats.org/markup-compatibility/2006" xmlns:aink="http://schemas.microsoft.com/office/drawing/2016/ink" xmlns:am3d="http://schemas.microsoft.com/office/drawing/2017/model3d" xmlns:o="urn:schemas-microsoft-com:office:office" xmlns:oel="http://schemas.microsoft.com/office/2019/extlst" xmlns:r="http://schemas.openxmlformats.org/officeDocument/2006/relationships" xmlns:m="http://schemas.openxmlformats.org/officeDocument/2006/math" xmlns:v="urn:schemas-microsoft-com:vml" xmlns:wp14="http://schemas.microsoft.com/office/word/2010/wordprocessingDrawing" xmlns:wp="http://schemas.openxmlformats.org/drawingml/2006/wordprocessingDrawing" xmlns:w10="urn:schemas-microsoft-com:office:word" xmlns:w="http://schemas.openxmlformats.org/wordprocessingml/2006/main" xmlns:w14="http://schemas.microsoft.com/office/word/2010/wordml" xmlns:w15="http://schemas.microsoft.com/office/word/2012/wordml" xmlns:w16cex="http://schemas.microsoft.com/office/word/2018/wordml/cex" xmlns:w16cid="http://schemas.microsoft.com/office/word/2016/wordml/cid" xmlns:w16="http://schemas.microsoft.com/office/word/2018/wordml" xmlns:w16sdtdh="http://schemas.microsoft.com/office/word/2020/wordml/sdtdatahash" xmlns:w16se="http://schemas.microsoft.com/office/word/2015/wordml/symex" xmlns:wpg="http://schemas.microsoft.com/office/word/2010/wordprocessingGroup" xmlns:wpi="http://schemas.microsoft.com/office/word/2010/wordprocessingInk" xmlns:wne="http://schemas.microsoft.com/office/word/2006/wordml" xmlns:wps="http://schemas.microsoft.com/office/word/2010/wordprocessingShape" mc:Ignorable="w14 w15 w16se w16cid w16 w16cex w16sdtdh wp14">
   <w:abstractNum w:abstractNumId="0" w15:restartNumberingAfterBreak="0">
-    <w:nsid w:val="2DC04D09"/>
+    <w:nsid w:val="0CB65F2E"/>
     <w:multiLevelType w:val="hybridMultilevel"/>
-    <w:tmpl w:val="577E0442"/>
+    <w:tmpl w:val="98F45C84"/>
     <w:lvl w:ilvl="0" w:tplc="40090011">
       <w:start w:val="1"/>
       <w:numFmt w:val="decimal"/>
@@ -8205,6 +11708,95 @@
     </w:lvl>
   </w:abstractNum>
   <w:abstractNum w:abstractNumId="1" w15:restartNumberingAfterBreak="0">
+    <w:nsid w:val="2DC04D09"/>
+    <w:multiLevelType w:val="hybridMultilevel"/>
+    <w:tmpl w:val="577E0442"/>
+    <w:lvl w:ilvl="0" w:tplc="40090011">
+      <w:start w:val="1"/>
+      <w:numFmt w:val="decimal"/>
+      <w:lvlText w:val="%1)"/>
+      <w:lvlJc w:val="left"/>
+      <w:pPr>
+        <w:ind w:left="720" w:hanging="360"/>
+      </w:pPr>
+      <w:rPr>
+        <w:rFonts w:hint="default"/>
+      </w:rPr>
+    </w:lvl>
+    <w:lvl w:ilvl="1" w:tplc="40090019">
+      <w:start w:val="1"/>
+      <w:numFmt w:val="lowerLetter"/>
+      <w:lvlText w:val="%2."/>
+      <w:lvlJc w:val="left"/>
+      <w:pPr>
+        <w:ind w:left="1440" w:hanging="360"/>
+      </w:pPr>
+    </w:lvl>
+    <w:lvl w:ilvl="2" w:tplc="4009001B" w:tentative="1">
+      <w:start w:val="1"/>
+      <w:numFmt w:val="lowerRoman"/>
+      <w:lvlText w:val="%3."/>
+      <w:lvlJc w:val="right"/>
+      <w:pPr>
+        <w:ind w:left="2160" w:hanging="180"/>
+      </w:pPr>
+    </w:lvl>
+    <w:lvl w:ilvl="3" w:tplc="4009000F" w:tentative="1">
+      <w:start w:val="1"/>
+      <w:numFmt w:val="decimal"/>
+      <w:lvlText w:val="%4."/>
+      <w:lvlJc w:val="left"/>
+      <w:pPr>
+        <w:ind w:left="2880" w:hanging="360"/>
+      </w:pPr>
+    </w:lvl>
+    <w:lvl w:ilvl="4" w:tplc="40090019" w:tentative="1">
+      <w:start w:val="1"/>
+      <w:numFmt w:val="lowerLetter"/>
+      <w:lvlText w:val="%5."/>
+      <w:lvlJc w:val="left"/>
+      <w:pPr>
+        <w:ind w:left="3600" w:hanging="360"/>
+      </w:pPr>
+    </w:lvl>
+    <w:lvl w:ilvl="5" w:tplc="4009001B" w:tentative="1">
+      <w:start w:val="1"/>
+      <w:numFmt w:val="lowerRoman"/>
+      <w:lvlText w:val="%6."/>
+      <w:lvlJc w:val="right"/>
+      <w:pPr>
+        <w:ind w:left="4320" w:hanging="180"/>
+      </w:pPr>
+    </w:lvl>
+    <w:lvl w:ilvl="6" w:tplc="4009000F" w:tentative="1">
+      <w:start w:val="1"/>
+      <w:numFmt w:val="decimal"/>
+      <w:lvlText w:val="%7."/>
+      <w:lvlJc w:val="left"/>
+      <w:pPr>
+        <w:ind w:left="5040" w:hanging="360"/>
+      </w:pPr>
+    </w:lvl>
+    <w:lvl w:ilvl="7" w:tplc="40090019" w:tentative="1">
+      <w:start w:val="1"/>
+      <w:numFmt w:val="lowerLetter"/>
+      <w:lvlText w:val="%8."/>
+      <w:lvlJc w:val="left"/>
+      <w:pPr>
+        <w:ind w:left="5760" w:hanging="360"/>
+      </w:pPr>
+    </w:lvl>
+    <w:lvl w:ilvl="8" w:tplc="4009001B" w:tentative="1">
+      <w:start w:val="1"/>
+      <w:numFmt w:val="lowerRoman"/>
+      <w:lvlText w:val="%9."/>
+      <w:lvlJc w:val="right"/>
+      <w:pPr>
+        <w:ind w:left="6480" w:hanging="180"/>
+      </w:pPr>
+    </w:lvl>
+  </w:abstractNum>
+  <w:abstractNum w:abstractNumId="2" w15:restartNumberingAfterBreak="0">
     <w:nsid w:val="32D96C73"/>
     <w:multiLevelType w:val="hybridMultilevel"/>
     <w:tmpl w:val="53C076CC"/>
@@ -8293,7 +11885,7 @@
       </w:pPr>
     </w:lvl>
   </w:abstractNum>
-  <w:abstractNum w:abstractNumId="2" w15:restartNumberingAfterBreak="0">
+  <w:abstractNum w:abstractNumId="3" w15:restartNumberingAfterBreak="0">
     <w:nsid w:val="3E911470"/>
     <w:multiLevelType w:val="hybridMultilevel"/>
     <w:tmpl w:val="7C5080B2"/>
@@ -8379,7 +11971,7 @@
       </w:pPr>
     </w:lvl>
   </w:abstractNum>
-  <w:abstractNum w:abstractNumId="3" w15:restartNumberingAfterBreak="0">
+  <w:abstractNum w:abstractNumId="4" w15:restartNumberingAfterBreak="0">
     <w:nsid w:val="442D36C0"/>
     <w:multiLevelType w:val="multilevel"/>
     <w:tmpl w:val="28BE844A"/>
@@ -8492,10 +12084,10 @@
       </w:pPr>
     </w:lvl>
   </w:abstractNum>
-  <w:abstractNum w:abstractNumId="4" w15:restartNumberingAfterBreak="0">
-    <w:nsid w:val="6FAD06BE"/>
+  <w:abstractNum w:abstractNumId="5" w15:restartNumberingAfterBreak="0">
+    <w:nsid w:val="66220048"/>
     <w:multiLevelType w:val="hybridMultilevel"/>
-    <w:tmpl w:val="3FB2E266"/>
+    <w:tmpl w:val="57480112"/>
     <w:lvl w:ilvl="0" w:tplc="40090011">
       <w:start w:val="1"/>
       <w:numFmt w:val="decimal"/>
@@ -8517,7 +12109,7 @@
         <w:ind w:left="1440" w:hanging="360"/>
       </w:pPr>
     </w:lvl>
-    <w:lvl w:ilvl="2" w:tplc="4009001B">
+    <w:lvl w:ilvl="2" w:tplc="4009001B" w:tentative="1">
       <w:start w:val="1"/>
       <w:numFmt w:val="lowerRoman"/>
       <w:lvlText w:val="%3."/>
@@ -8581,20 +12173,207 @@
       </w:pPr>
     </w:lvl>
   </w:abstractNum>
+  <w:abstractNum w:abstractNumId="6" w15:restartNumberingAfterBreak="0">
+    <w:nsid w:val="6FAD06BE"/>
+    <w:multiLevelType w:val="hybridMultilevel"/>
+    <w:tmpl w:val="3FB2E266"/>
+    <w:lvl w:ilvl="0" w:tplc="40090011">
+      <w:start w:val="1"/>
+      <w:numFmt w:val="decimal"/>
+      <w:lvlText w:val="%1)"/>
+      <w:lvlJc w:val="left"/>
+      <w:pPr>
+        <w:ind w:left="720" w:hanging="360"/>
+      </w:pPr>
+      <w:rPr>
+        <w:rFonts w:hint="default"/>
+      </w:rPr>
+    </w:lvl>
+    <w:lvl w:ilvl="1" w:tplc="40090019">
+      <w:start w:val="1"/>
+      <w:numFmt w:val="lowerLetter"/>
+      <w:lvlText w:val="%2."/>
+      <w:lvlJc w:val="left"/>
+      <w:pPr>
+        <w:ind w:left="1440" w:hanging="360"/>
+      </w:pPr>
+    </w:lvl>
+    <w:lvl w:ilvl="2" w:tplc="4009001B">
+      <w:start w:val="1"/>
+      <w:numFmt w:val="lowerRoman"/>
+      <w:lvlText w:val="%3."/>
+      <w:lvlJc w:val="right"/>
+      <w:pPr>
+        <w:ind w:left="2160" w:hanging="180"/>
+      </w:pPr>
+    </w:lvl>
+    <w:lvl w:ilvl="3" w:tplc="4009000F" w:tentative="1">
+      <w:start w:val="1"/>
+      <w:numFmt w:val="decimal"/>
+      <w:lvlText w:val="%4."/>
+      <w:lvlJc w:val="left"/>
+      <w:pPr>
+        <w:ind w:left="2880" w:hanging="360"/>
+      </w:pPr>
+    </w:lvl>
+    <w:lvl w:ilvl="4" w:tplc="40090019" w:tentative="1">
+      <w:start w:val="1"/>
+      <w:numFmt w:val="lowerLetter"/>
+      <w:lvlText w:val="%5."/>
+      <w:lvlJc w:val="left"/>
+      <w:pPr>
+        <w:ind w:left="3600" w:hanging="360"/>
+      </w:pPr>
+    </w:lvl>
+    <w:lvl w:ilvl="5" w:tplc="4009001B" w:tentative="1">
+      <w:start w:val="1"/>
+      <w:numFmt w:val="lowerRoman"/>
+      <w:lvlText w:val="%6."/>
+      <w:lvlJc w:val="right"/>
+      <w:pPr>
+        <w:ind w:left="4320" w:hanging="180"/>
+      </w:pPr>
+    </w:lvl>
+    <w:lvl w:ilvl="6" w:tplc="4009000F" w:tentative="1">
+      <w:start w:val="1"/>
+      <w:numFmt w:val="decimal"/>
+      <w:lvlText w:val="%7."/>
+      <w:lvlJc w:val="left"/>
+      <w:pPr>
+        <w:ind w:left="5040" w:hanging="360"/>
+      </w:pPr>
+    </w:lvl>
+    <w:lvl w:ilvl="7" w:tplc="40090019" w:tentative="1">
+      <w:start w:val="1"/>
+      <w:numFmt w:val="lowerLetter"/>
+      <w:lvlText w:val="%8."/>
+      <w:lvlJc w:val="left"/>
+      <w:pPr>
+        <w:ind w:left="5760" w:hanging="360"/>
+      </w:pPr>
+    </w:lvl>
+    <w:lvl w:ilvl="8" w:tplc="4009001B" w:tentative="1">
+      <w:start w:val="1"/>
+      <w:numFmt w:val="lowerRoman"/>
+      <w:lvlText w:val="%9."/>
+      <w:lvlJc w:val="right"/>
+      <w:pPr>
+        <w:ind w:left="6480" w:hanging="180"/>
+      </w:pPr>
+    </w:lvl>
+  </w:abstractNum>
+  <w:abstractNum w:abstractNumId="7" w15:restartNumberingAfterBreak="0">
+    <w:nsid w:val="7FFA5F98"/>
+    <w:multiLevelType w:val="hybridMultilevel"/>
+    <w:tmpl w:val="A99A26D4"/>
+    <w:lvl w:ilvl="0" w:tplc="40090011">
+      <w:start w:val="1"/>
+      <w:numFmt w:val="decimal"/>
+      <w:lvlText w:val="%1)"/>
+      <w:lvlJc w:val="left"/>
+      <w:pPr>
+        <w:ind w:left="720" w:hanging="360"/>
+      </w:pPr>
+      <w:rPr>
+        <w:rFonts w:hint="default"/>
+      </w:rPr>
+    </w:lvl>
+    <w:lvl w:ilvl="1" w:tplc="40090019">
+      <w:start w:val="1"/>
+      <w:numFmt w:val="lowerLetter"/>
+      <w:lvlText w:val="%2."/>
+      <w:lvlJc w:val="left"/>
+      <w:pPr>
+        <w:ind w:left="1440" w:hanging="360"/>
+      </w:pPr>
+    </w:lvl>
+    <w:lvl w:ilvl="2" w:tplc="4009001B">
+      <w:start w:val="1"/>
+      <w:numFmt w:val="lowerRoman"/>
+      <w:lvlText w:val="%3."/>
+      <w:lvlJc w:val="right"/>
+      <w:pPr>
+        <w:ind w:left="2160" w:hanging="180"/>
+      </w:pPr>
+    </w:lvl>
+    <w:lvl w:ilvl="3" w:tplc="4009000F">
+      <w:start w:val="1"/>
+      <w:numFmt w:val="decimal"/>
+      <w:lvlText w:val="%4."/>
+      <w:lvlJc w:val="left"/>
+      <w:pPr>
+        <w:ind w:left="2880" w:hanging="360"/>
+      </w:pPr>
+    </w:lvl>
+    <w:lvl w:ilvl="4" w:tplc="40090019" w:tentative="1">
+      <w:start w:val="1"/>
+      <w:numFmt w:val="lowerLetter"/>
+      <w:lvlText w:val="%5."/>
+      <w:lvlJc w:val="left"/>
+      <w:pPr>
+        <w:ind w:left="3600" w:hanging="360"/>
+      </w:pPr>
+    </w:lvl>
+    <w:lvl w:ilvl="5" w:tplc="4009001B" w:tentative="1">
+      <w:start w:val="1"/>
+      <w:numFmt w:val="lowerRoman"/>
+      <w:lvlText w:val="%6."/>
+      <w:lvlJc w:val="right"/>
+      <w:pPr>
+        <w:ind w:left="4320" w:hanging="180"/>
+      </w:pPr>
+    </w:lvl>
+    <w:lvl w:ilvl="6" w:tplc="4009000F" w:tentative="1">
+      <w:start w:val="1"/>
+      <w:numFmt w:val="decimal"/>
+      <w:lvlText w:val="%7."/>
+      <w:lvlJc w:val="left"/>
+      <w:pPr>
+        <w:ind w:left="5040" w:hanging="360"/>
+      </w:pPr>
+    </w:lvl>
+    <w:lvl w:ilvl="7" w:tplc="40090019" w:tentative="1">
+      <w:start w:val="1"/>
+      <w:numFmt w:val="lowerLetter"/>
+      <w:lvlText w:val="%8."/>
+      <w:lvlJc w:val="left"/>
+      <w:pPr>
+        <w:ind w:left="5760" w:hanging="360"/>
+      </w:pPr>
+    </w:lvl>
+    <w:lvl w:ilvl="8" w:tplc="4009001B" w:tentative="1">
+      <w:start w:val="1"/>
+      <w:numFmt w:val="lowerRoman"/>
+      <w:lvlText w:val="%9."/>
+      <w:lvlJc w:val="right"/>
+      <w:pPr>
+        <w:ind w:left="6480" w:hanging="180"/>
+      </w:pPr>
+    </w:lvl>
+  </w:abstractNum>
   <w:num w:numId="1" w16cid:durableId="1103259416">
+    <w:abstractNumId w:val="3"/>
+  </w:num>
+  <w:num w:numId="2" w16cid:durableId="1427727807">
+    <w:abstractNumId w:val="4"/>
+  </w:num>
+  <w:num w:numId="3" w16cid:durableId="1868062039">
+    <w:abstractNumId w:val="1"/>
+  </w:num>
+  <w:num w:numId="4" w16cid:durableId="708722545">
+    <w:abstractNumId w:val="6"/>
+  </w:num>
+  <w:num w:numId="5" w16cid:durableId="2119253830">
     <w:abstractNumId w:val="2"/>
   </w:num>
-  <w:num w:numId="2" w16cid:durableId="1427727807">
-    <w:abstractNumId w:val="3"/>
+  <w:num w:numId="6" w16cid:durableId="708383276">
+    <w:abstractNumId w:val="7"/>
   </w:num>
-  <w:num w:numId="3" w16cid:durableId="1868062039">
+  <w:num w:numId="7" w16cid:durableId="671644762">
     <w:abstractNumId w:val="0"/>
   </w:num>
-  <w:num w:numId="4" w16cid:durableId="708722545">
-    <w:abstractNumId w:val="4"/>
-  </w:num>
-  <w:num w:numId="5" w16cid:durableId="2119253830">
-    <w:abstractNumId w:val="1"/>
+  <w:num w:numId="8" w16cid:durableId="824248424">
+    <w:abstractNumId w:val="5"/>
   </w:num>
 </w:numbering>
 </file>
@@ -9422,6 +13201,11 @@
       <w:szCs w:val="20"/>
     </w:rPr>
   </w:style>
+  <w:style w:type="character" w:customStyle="1" w:styleId="nb">
+    <w:name w:val="nb"/>
+    <w:basedOn w:val="DefaultParagraphFont"/>
+    <w:rsid w:val="00EA32D8"/>
+  </w:style>
 </w:styles>
 </file>
 

</xml_diff>